<commit_message>
made dont cares on lab44
</commit_message>
<xml_diff>
--- a/Lab_43_Swanson.docx
+++ b/Lab_43_Swanson.docx
@@ -1,6 +1,6 @@
 
 <file path=word/document.xml><?xml version="1.0" encoding="utf-8"?>
-<w:document xmlns:wpc="http://schemas.microsoft.com/office/word/2010/wordprocessingCanvas" xmlns:mo="http://schemas.microsoft.com/office/mac/office/2008/main" xmlns:mc="http://schemas.openxmlformats.org/markup-compatibility/2006" xmlns:mv="urn:schemas-microsoft-com:mac:vml" xmlns:o="urn:schemas-microsoft-com:office:office" xmlns:r="http://schemas.openxmlformats.org/officeDocument/2006/relationships" xmlns:m="http://schemas.openxmlformats.org/officeDocument/2006/math" xmlns:v="urn:schemas-microsoft-com:vml" xmlns:wp14="http://schemas.microsoft.com/office/word/2010/wordprocessingDrawing" xmlns:wp="http://schemas.openxmlformats.org/drawingml/2006/wordprocessingDrawing" xmlns:w10="urn:schemas-microsoft-com:office:word" xmlns:w="http://schemas.openxmlformats.org/wordprocessingml/2006/main" xmlns:w14="http://schemas.microsoft.com/office/word/2010/wordml" xmlns:wpg="http://schemas.microsoft.com/office/word/2010/wordprocessingGroup" xmlns:wpi="http://schemas.microsoft.com/office/word/2010/wordprocessingInk" xmlns:wne="http://schemas.microsoft.com/office/word/2006/wordml" xmlns:wps="http://schemas.microsoft.com/office/word/2010/wordprocessingShape" mc:Ignorable="w14 wp14">
+<w:document xmlns:wpc="http://schemas.microsoft.com/office/word/2010/wordprocessingCanvas" xmlns:cx="http://schemas.microsoft.com/office/drawing/2014/chartex" xmlns:cx1="http://schemas.microsoft.com/office/drawing/2015/9/8/chartex" xmlns:mc="http://schemas.openxmlformats.org/markup-compatibility/2006" xmlns:o="urn:schemas-microsoft-com:office:office" xmlns:r="http://schemas.openxmlformats.org/officeDocument/2006/relationships" xmlns:m="http://schemas.openxmlformats.org/officeDocument/2006/math" xmlns:v="urn:schemas-microsoft-com:vml" xmlns:wp14="http://schemas.microsoft.com/office/word/2010/wordprocessingDrawing" xmlns:wp="http://schemas.openxmlformats.org/drawingml/2006/wordprocessingDrawing" xmlns:w10="urn:schemas-microsoft-com:office:word" xmlns:w="http://schemas.openxmlformats.org/wordprocessingml/2006/main" xmlns:w14="http://schemas.microsoft.com/office/word/2010/wordml" xmlns:w15="http://schemas.microsoft.com/office/word/2012/wordml" xmlns:w16se="http://schemas.microsoft.com/office/word/2015/wordml/symex" xmlns:wpg="http://schemas.microsoft.com/office/word/2010/wordprocessingGroup" xmlns:wpi="http://schemas.microsoft.com/office/word/2010/wordprocessingInk" xmlns:wne="http://schemas.microsoft.com/office/word/2006/wordml" xmlns:wps="http://schemas.microsoft.com/office/word/2010/wordprocessingShape" mc:Ignorable="w14 w15 w16se wp14">
   <w:background w:color="8EAADB" w:themeColor="accent1" w:themeTint="99"/>
   <w:body>
     <w:p>
@@ -111,9 +111,6 @@
         <w:gridCol w:w="958"/>
         <w:gridCol w:w="958"/>
         <w:gridCol w:w="958"/>
-        <w:gridCol w:w="958"/>
-        <w:gridCol w:w="958"/>
-        <w:gridCol w:w="958"/>
       </w:tblGrid>
       <w:tr>
         <w:tc>
@@ -121,43 +118,28 @@
             <w:tcW w:w="957" w:type="dxa"/>
           </w:tcPr>
           <w:p>
-            <w:proofErr w:type="gramStart"/>
-            <w:r>
-              <w:t>X(</w:t>
-            </w:r>
-            <w:proofErr w:type="gramEnd"/>
-            <w:r>
-              <w:t>t)</w:t>
-            </w:r>
-          </w:p>
-        </w:tc>
-        <w:tc>
-          <w:tcPr>
-            <w:tcW w:w="957" w:type="dxa"/>
-          </w:tcPr>
-          <w:p>
-            <w:proofErr w:type="gramStart"/>
-            <w:r>
-              <w:t>Y(</w:t>
-            </w:r>
-            <w:proofErr w:type="gramEnd"/>
-            <w:r>
-              <w:t>t)</w:t>
-            </w:r>
-          </w:p>
-        </w:tc>
-        <w:tc>
-          <w:tcPr>
-            <w:tcW w:w="957" w:type="dxa"/>
-          </w:tcPr>
-          <w:p>
-            <w:proofErr w:type="gramStart"/>
-            <w:r>
-              <w:t>Z(</w:t>
-            </w:r>
-            <w:proofErr w:type="gramEnd"/>
-            <w:r>
-              <w:t>t)</w:t>
+            <w:r>
+              <w:t>X(t)</w:t>
+            </w:r>
+          </w:p>
+        </w:tc>
+        <w:tc>
+          <w:tcPr>
+            <w:tcW w:w="957" w:type="dxa"/>
+          </w:tcPr>
+          <w:p>
+            <w:r>
+              <w:t>Y(t)</w:t>
+            </w:r>
+          </w:p>
+        </w:tc>
+        <w:tc>
+          <w:tcPr>
+            <w:tcW w:w="957" w:type="dxa"/>
+          </w:tcPr>
+          <w:p>
+            <w:r>
+              <w:t>Z(t)</w:t>
             </w:r>
           </w:p>
         </w:tc>
@@ -172,63 +154,32 @@
             <w:tcW w:w="958" w:type="dxa"/>
           </w:tcPr>
           <w:p>
-            <w:proofErr w:type="gramStart"/>
-            <w:r>
-              <w:t>X(</w:t>
-            </w:r>
-            <w:proofErr w:type="gramEnd"/>
-            <w:r>
-              <w:t>t+1)</w:t>
-            </w:r>
-          </w:p>
-        </w:tc>
-        <w:tc>
-          <w:tcPr>
-            <w:tcW w:w="958" w:type="dxa"/>
-          </w:tcPr>
-          <w:p>
-            <w:proofErr w:type="gramStart"/>
-            <w:r>
-              <w:t>Y(</w:t>
-            </w:r>
-            <w:proofErr w:type="gramEnd"/>
-            <w:r>
-              <w:t>t+1)</w:t>
-            </w:r>
-          </w:p>
-        </w:tc>
-        <w:tc>
-          <w:tcPr>
-            <w:tcW w:w="958" w:type="dxa"/>
-          </w:tcPr>
-          <w:p>
-            <w:proofErr w:type="gramStart"/>
-            <w:r>
-              <w:t>Z(</w:t>
-            </w:r>
-            <w:proofErr w:type="gramEnd"/>
-            <w:r>
-              <w:t>t+1)</w:t>
-            </w:r>
-          </w:p>
-        </w:tc>
-        <w:tc>
-          <w:tcPr>
-            <w:tcW w:w="958" w:type="dxa"/>
-          </w:tcPr>
-          <w:p/>
-        </w:tc>
-        <w:tc>
-          <w:tcPr>
-            <w:tcW w:w="958" w:type="dxa"/>
-          </w:tcPr>
-          <w:p/>
-        </w:tc>
-        <w:tc>
-          <w:tcPr>
-            <w:tcW w:w="958" w:type="dxa"/>
-          </w:tcPr>
-          <w:p/>
+            <w:r>
+              <w:t>X(t+1)</w:t>
+            </w:r>
+          </w:p>
+        </w:tc>
+        <w:tc>
+          <w:tcPr>
+            <w:tcW w:w="958" w:type="dxa"/>
+          </w:tcPr>
+          <w:p>
+            <w:r>
+              <w:t>Y(t+1)</w:t>
+            </w:r>
+          </w:p>
+        </w:tc>
+        <w:tc>
+          <w:tcPr>
+            <w:tcW w:w="958" w:type="dxa"/>
+          </w:tcPr>
+          <w:p>
+            <w:bookmarkStart w:id="0" w:name="_GoBack"/>
+            <w:bookmarkEnd w:id="0"/>
+            <w:r>
+              <w:t>Z(t+1)</w:t>
+            </w:r>
+          </w:p>
         </w:tc>
       </w:tr>
       <w:tr>
@@ -298,24 +249,6 @@
             </w:r>
           </w:p>
         </w:tc>
-        <w:tc>
-          <w:tcPr>
-            <w:tcW w:w="958" w:type="dxa"/>
-          </w:tcPr>
-          <w:p/>
-        </w:tc>
-        <w:tc>
-          <w:tcPr>
-            <w:tcW w:w="958" w:type="dxa"/>
-          </w:tcPr>
-          <w:p/>
-        </w:tc>
-        <w:tc>
-          <w:tcPr>
-            <w:tcW w:w="958" w:type="dxa"/>
-          </w:tcPr>
-          <w:p/>
-        </w:tc>
       </w:tr>
       <w:tr>
         <w:tc>
@@ -384,24 +317,6 @@
             </w:r>
           </w:p>
         </w:tc>
-        <w:tc>
-          <w:tcPr>
-            <w:tcW w:w="958" w:type="dxa"/>
-          </w:tcPr>
-          <w:p/>
-        </w:tc>
-        <w:tc>
-          <w:tcPr>
-            <w:tcW w:w="958" w:type="dxa"/>
-          </w:tcPr>
-          <w:p/>
-        </w:tc>
-        <w:tc>
-          <w:tcPr>
-            <w:tcW w:w="958" w:type="dxa"/>
-          </w:tcPr>
-          <w:p/>
-        </w:tc>
       </w:tr>
       <w:tr>
         <w:tc>
@@ -470,24 +385,6 @@
             </w:r>
           </w:p>
         </w:tc>
-        <w:tc>
-          <w:tcPr>
-            <w:tcW w:w="958" w:type="dxa"/>
-          </w:tcPr>
-          <w:p/>
-        </w:tc>
-        <w:tc>
-          <w:tcPr>
-            <w:tcW w:w="958" w:type="dxa"/>
-          </w:tcPr>
-          <w:p/>
-        </w:tc>
-        <w:tc>
-          <w:tcPr>
-            <w:tcW w:w="958" w:type="dxa"/>
-          </w:tcPr>
-          <w:p/>
-        </w:tc>
       </w:tr>
       <w:tr>
         <w:tc>
@@ -556,24 +453,6 @@
             </w:r>
           </w:p>
         </w:tc>
-        <w:tc>
-          <w:tcPr>
-            <w:tcW w:w="958" w:type="dxa"/>
-          </w:tcPr>
-          <w:p/>
-        </w:tc>
-        <w:tc>
-          <w:tcPr>
-            <w:tcW w:w="958" w:type="dxa"/>
-          </w:tcPr>
-          <w:p/>
-        </w:tc>
-        <w:tc>
-          <w:tcPr>
-            <w:tcW w:w="958" w:type="dxa"/>
-          </w:tcPr>
-          <w:p/>
-        </w:tc>
       </w:tr>
       <w:tr>
         <w:tc>
@@ -642,24 +521,6 @@
             </w:r>
           </w:p>
         </w:tc>
-        <w:tc>
-          <w:tcPr>
-            <w:tcW w:w="958" w:type="dxa"/>
-          </w:tcPr>
-          <w:p/>
-        </w:tc>
-        <w:tc>
-          <w:tcPr>
-            <w:tcW w:w="958" w:type="dxa"/>
-          </w:tcPr>
-          <w:p/>
-        </w:tc>
-        <w:tc>
-          <w:tcPr>
-            <w:tcW w:w="958" w:type="dxa"/>
-          </w:tcPr>
-          <w:p/>
-        </w:tc>
       </w:tr>
       <w:tr>
         <w:tc>
@@ -728,24 +589,6 @@
             </w:r>
           </w:p>
         </w:tc>
-        <w:tc>
-          <w:tcPr>
-            <w:tcW w:w="958" w:type="dxa"/>
-          </w:tcPr>
-          <w:p/>
-        </w:tc>
-        <w:tc>
-          <w:tcPr>
-            <w:tcW w:w="958" w:type="dxa"/>
-          </w:tcPr>
-          <w:p/>
-        </w:tc>
-        <w:tc>
-          <w:tcPr>
-            <w:tcW w:w="958" w:type="dxa"/>
-          </w:tcPr>
-          <w:p/>
-        </w:tc>
       </w:tr>
       <w:tr>
         <w:tc>
@@ -814,24 +657,6 @@
             </w:r>
           </w:p>
         </w:tc>
-        <w:tc>
-          <w:tcPr>
-            <w:tcW w:w="958" w:type="dxa"/>
-          </w:tcPr>
-          <w:p/>
-        </w:tc>
-        <w:tc>
-          <w:tcPr>
-            <w:tcW w:w="958" w:type="dxa"/>
-          </w:tcPr>
-          <w:p/>
-        </w:tc>
-        <w:tc>
-          <w:tcPr>
-            <w:tcW w:w="958" w:type="dxa"/>
-          </w:tcPr>
-          <w:p/>
-        </w:tc>
       </w:tr>
       <w:tr>
         <w:tc>
@@ -900,24 +725,6 @@
             </w:r>
           </w:p>
         </w:tc>
-        <w:tc>
-          <w:tcPr>
-            <w:tcW w:w="958" w:type="dxa"/>
-          </w:tcPr>
-          <w:p/>
-        </w:tc>
-        <w:tc>
-          <w:tcPr>
-            <w:tcW w:w="958" w:type="dxa"/>
-          </w:tcPr>
-          <w:p/>
-        </w:tc>
-        <w:tc>
-          <w:tcPr>
-            <w:tcW w:w="958" w:type="dxa"/>
-          </w:tcPr>
-          <w:p/>
-        </w:tc>
       </w:tr>
       <w:tr>
         <w:tc>
@@ -941,24 +748,6 @@
         <w:tc>
           <w:tcPr>
             <w:tcW w:w="957" w:type="dxa"/>
-          </w:tcPr>
-          <w:p/>
-        </w:tc>
-        <w:tc>
-          <w:tcPr>
-            <w:tcW w:w="958" w:type="dxa"/>
-          </w:tcPr>
-          <w:p/>
-        </w:tc>
-        <w:tc>
-          <w:tcPr>
-            <w:tcW w:w="958" w:type="dxa"/>
-          </w:tcPr>
-          <w:p/>
-        </w:tc>
-        <w:tc>
-          <w:tcPr>
-            <w:tcW w:w="958" w:type="dxa"/>
           </w:tcPr>
           <w:p/>
         </w:tc>
@@ -984,13 +773,8 @@
     </w:tbl>
     <w:p/>
     <w:p>
-      <w:proofErr w:type="gramStart"/>
-      <w:r>
-        <w:t>X(</w:t>
-      </w:r>
-      <w:proofErr w:type="gramEnd"/>
-      <w:r>
-        <w:t>t+1) = X’</w:t>
+      <w:r>
+        <w:t>X(t+1) = X’</w:t>
       </w:r>
       <w:r>
         <w:t>(t)</w:t>
@@ -1234,13 +1018,8 @@
     </w:tbl>
     <w:p/>
     <w:p>
-      <w:proofErr w:type="gramStart"/>
-      <w:r>
-        <w:t>Y(</w:t>
-      </w:r>
-      <w:proofErr w:type="gramEnd"/>
-      <w:r>
-        <w:t>t+1) = Z’</w:t>
+      <w:r>
+        <w:t>Y(t+1) = Z’</w:t>
       </w:r>
       <w:r>
         <w:t>(t)</w:t>
@@ -1466,8 +1245,6 @@
       <w:r>
         <w:t>(t)</w:t>
       </w:r>
-      <w:bookmarkStart w:id="0" w:name="_GoBack"/>
-      <w:bookmarkEnd w:id="0"/>
     </w:p>
     <w:tbl>
       <w:tblPr>
@@ -1687,7 +1464,7 @@
 </file>
 
 <file path=word/endnotes.xml><?xml version="1.0" encoding="utf-8"?>
-<w:endnotes xmlns:wpc="http://schemas.microsoft.com/office/word/2010/wordprocessingCanvas" xmlns:mo="http://schemas.microsoft.com/office/mac/office/2008/main" xmlns:mc="http://schemas.openxmlformats.org/markup-compatibility/2006" xmlns:mv="urn:schemas-microsoft-com:mac:vml" xmlns:o="urn:schemas-microsoft-com:office:office" xmlns:r="http://schemas.openxmlformats.org/officeDocument/2006/relationships" xmlns:m="http://schemas.openxmlformats.org/officeDocument/2006/math" xmlns:v="urn:schemas-microsoft-com:vml" xmlns:wp14="http://schemas.microsoft.com/office/word/2010/wordprocessingDrawing" xmlns:wp="http://schemas.openxmlformats.org/drawingml/2006/wordprocessingDrawing" xmlns:w10="urn:schemas-microsoft-com:office:word" xmlns:w="http://schemas.openxmlformats.org/wordprocessingml/2006/main" xmlns:w14="http://schemas.microsoft.com/office/word/2010/wordml" xmlns:wpg="http://schemas.microsoft.com/office/word/2010/wordprocessingGroup" xmlns:wpi="http://schemas.microsoft.com/office/word/2010/wordprocessingInk" xmlns:wne="http://schemas.microsoft.com/office/word/2006/wordml" xmlns:wps="http://schemas.microsoft.com/office/word/2010/wordprocessingShape" mc:Ignorable="w14 wp14">
+<w:endnotes xmlns:wpc="http://schemas.microsoft.com/office/word/2010/wordprocessingCanvas" xmlns:cx="http://schemas.microsoft.com/office/drawing/2014/chartex" xmlns:cx1="http://schemas.microsoft.com/office/drawing/2015/9/8/chartex" xmlns:mc="http://schemas.openxmlformats.org/markup-compatibility/2006" xmlns:o="urn:schemas-microsoft-com:office:office" xmlns:r="http://schemas.openxmlformats.org/officeDocument/2006/relationships" xmlns:m="http://schemas.openxmlformats.org/officeDocument/2006/math" xmlns:v="urn:schemas-microsoft-com:vml" xmlns:wp14="http://schemas.microsoft.com/office/word/2010/wordprocessingDrawing" xmlns:wp="http://schemas.openxmlformats.org/drawingml/2006/wordprocessingDrawing" xmlns:w10="urn:schemas-microsoft-com:office:word" xmlns:w="http://schemas.openxmlformats.org/wordprocessingml/2006/main" xmlns:w14="http://schemas.microsoft.com/office/word/2010/wordml" xmlns:w15="http://schemas.microsoft.com/office/word/2012/wordml" xmlns:w16se="http://schemas.microsoft.com/office/word/2015/wordml/symex" xmlns:wpg="http://schemas.microsoft.com/office/word/2010/wordprocessingGroup" xmlns:wpi="http://schemas.microsoft.com/office/word/2010/wordprocessingInk" xmlns:wne="http://schemas.microsoft.com/office/word/2006/wordml" xmlns:wps="http://schemas.microsoft.com/office/word/2010/wordprocessingShape" mc:Ignorable="w14 w15 w16se wp14">
   <w:endnote w:type="separator" w:id="-1">
     <w:p>
       <w:r>
@@ -1706,7 +1483,7 @@
 </file>
 
 <file path=word/footnotes.xml><?xml version="1.0" encoding="utf-8"?>
-<w:footnotes xmlns:wpc="http://schemas.microsoft.com/office/word/2010/wordprocessingCanvas" xmlns:mo="http://schemas.microsoft.com/office/mac/office/2008/main" xmlns:mc="http://schemas.openxmlformats.org/markup-compatibility/2006" xmlns:mv="urn:schemas-microsoft-com:mac:vml" xmlns:o="urn:schemas-microsoft-com:office:office" xmlns:r="http://schemas.openxmlformats.org/officeDocument/2006/relationships" xmlns:m="http://schemas.openxmlformats.org/officeDocument/2006/math" xmlns:v="urn:schemas-microsoft-com:vml" xmlns:wp14="http://schemas.microsoft.com/office/word/2010/wordprocessingDrawing" xmlns:wp="http://schemas.openxmlformats.org/drawingml/2006/wordprocessingDrawing" xmlns:w10="urn:schemas-microsoft-com:office:word" xmlns:w="http://schemas.openxmlformats.org/wordprocessingml/2006/main" xmlns:w14="http://schemas.microsoft.com/office/word/2010/wordml" xmlns:wpg="http://schemas.microsoft.com/office/word/2010/wordprocessingGroup" xmlns:wpi="http://schemas.microsoft.com/office/word/2010/wordprocessingInk" xmlns:wne="http://schemas.microsoft.com/office/word/2006/wordml" xmlns:wps="http://schemas.microsoft.com/office/word/2010/wordprocessingShape" mc:Ignorable="w14 wp14">
+<w:footnotes xmlns:wpc="http://schemas.microsoft.com/office/word/2010/wordprocessingCanvas" xmlns:cx="http://schemas.microsoft.com/office/drawing/2014/chartex" xmlns:cx1="http://schemas.microsoft.com/office/drawing/2015/9/8/chartex" xmlns:mc="http://schemas.openxmlformats.org/markup-compatibility/2006" xmlns:o="urn:schemas-microsoft-com:office:office" xmlns:r="http://schemas.openxmlformats.org/officeDocument/2006/relationships" xmlns:m="http://schemas.openxmlformats.org/officeDocument/2006/math" xmlns:v="urn:schemas-microsoft-com:vml" xmlns:wp14="http://schemas.microsoft.com/office/word/2010/wordprocessingDrawing" xmlns:wp="http://schemas.openxmlformats.org/drawingml/2006/wordprocessingDrawing" xmlns:w10="urn:schemas-microsoft-com:office:word" xmlns:w="http://schemas.openxmlformats.org/wordprocessingml/2006/main" xmlns:w14="http://schemas.microsoft.com/office/word/2010/wordml" xmlns:w15="http://schemas.microsoft.com/office/word/2012/wordml" xmlns:w16se="http://schemas.microsoft.com/office/word/2015/wordml/symex" xmlns:wpg="http://schemas.microsoft.com/office/word/2010/wordprocessingGroup" xmlns:wpi="http://schemas.microsoft.com/office/word/2010/wordprocessingInk" xmlns:wne="http://schemas.microsoft.com/office/word/2006/wordml" xmlns:wps="http://schemas.microsoft.com/office/word/2010/wordprocessingShape" mc:Ignorable="w14 w15 w16se wp14">
   <w:footnote w:type="separator" w:id="-1">
     <w:p>
       <w:r>
@@ -1725,8 +1502,8 @@
 </file>
 
 <file path=word/numbering.xml><?xml version="1.0" encoding="utf-8"?>
-<w:numbering xmlns:wpc="http://schemas.microsoft.com/office/word/2010/wordprocessingCanvas" xmlns:mo="http://schemas.microsoft.com/office/mac/office/2008/main" xmlns:mc="http://schemas.openxmlformats.org/markup-compatibility/2006" xmlns:mv="urn:schemas-microsoft-com:mac:vml" xmlns:o="urn:schemas-microsoft-com:office:office" xmlns:r="http://schemas.openxmlformats.org/officeDocument/2006/relationships" xmlns:m="http://schemas.openxmlformats.org/officeDocument/2006/math" xmlns:v="urn:schemas-microsoft-com:vml" xmlns:wp14="http://schemas.microsoft.com/office/word/2010/wordprocessingDrawing" xmlns:wp="http://schemas.openxmlformats.org/drawingml/2006/wordprocessingDrawing" xmlns:w10="urn:schemas-microsoft-com:office:word" xmlns:w="http://schemas.openxmlformats.org/wordprocessingml/2006/main" xmlns:w14="http://schemas.microsoft.com/office/word/2010/wordml" xmlns:wpg="http://schemas.microsoft.com/office/word/2010/wordprocessingGroup" xmlns:wpi="http://schemas.microsoft.com/office/word/2010/wordprocessingInk" xmlns:wne="http://schemas.microsoft.com/office/word/2006/wordml" xmlns:wps="http://schemas.microsoft.com/office/word/2010/wordprocessingShape" mc:Ignorable="w14 wp14">
-  <w:abstractNum w:abstractNumId="0">
+<w:numbering xmlns:wpc="http://schemas.microsoft.com/office/word/2010/wordprocessingCanvas" xmlns:cx="http://schemas.microsoft.com/office/drawing/2014/chartex" xmlns:cx1="http://schemas.microsoft.com/office/drawing/2015/9/8/chartex" xmlns:mc="http://schemas.openxmlformats.org/markup-compatibility/2006" xmlns:o="urn:schemas-microsoft-com:office:office" xmlns:r="http://schemas.openxmlformats.org/officeDocument/2006/relationships" xmlns:m="http://schemas.openxmlformats.org/officeDocument/2006/math" xmlns:v="urn:schemas-microsoft-com:vml" xmlns:wp14="http://schemas.microsoft.com/office/word/2010/wordprocessingDrawing" xmlns:wp="http://schemas.openxmlformats.org/drawingml/2006/wordprocessingDrawing" xmlns:w10="urn:schemas-microsoft-com:office:word" xmlns:w="http://schemas.openxmlformats.org/wordprocessingml/2006/main" xmlns:w14="http://schemas.microsoft.com/office/word/2010/wordml" xmlns:w15="http://schemas.microsoft.com/office/word/2012/wordml" xmlns:w16se="http://schemas.microsoft.com/office/word/2015/wordml/symex" xmlns:wpg="http://schemas.microsoft.com/office/word/2010/wordprocessingGroup" xmlns:wpi="http://schemas.microsoft.com/office/word/2010/wordprocessingInk" xmlns:wne="http://schemas.microsoft.com/office/word/2006/wordml" xmlns:wps="http://schemas.microsoft.com/office/word/2010/wordprocessingShape" mc:Ignorable="w14 w15 w16se wp14">
+  <w:abstractNum w:abstractNumId="0" w15:restartNumberingAfterBreak="0">
     <w:nsid w:val="25CD6529"/>
     <w:multiLevelType w:val="hybridMultilevel"/>
     <w:tmpl w:val="2DE4EFE4"/>
@@ -1815,7 +1592,7 @@
       </w:pPr>
     </w:lvl>
   </w:abstractNum>
-  <w:abstractNum w:abstractNumId="1">
+  <w:abstractNum w:abstractNumId="1" w15:restartNumberingAfterBreak="0">
     <w:nsid w:val="37631D14"/>
     <w:multiLevelType w:val="hybridMultilevel"/>
     <w:tmpl w:val="A0AA066E"/>
@@ -1955,7 +1732,7 @@
       </w:rPr>
     </w:lvl>
   </w:abstractNum>
-  <w:abstractNum w:abstractNumId="2">
+  <w:abstractNum w:abstractNumId="2" w15:restartNumberingAfterBreak="0">
     <w:nsid w:val="497D041A"/>
     <w:multiLevelType w:val="hybridMultilevel"/>
     <w:tmpl w:val="8F2E62C0"/>
@@ -2044,7 +1821,7 @@
       </w:pPr>
     </w:lvl>
   </w:abstractNum>
-  <w:abstractNum w:abstractNumId="3">
+  <w:abstractNum w:abstractNumId="3" w15:restartNumberingAfterBreak="0">
     <w:nsid w:val="4C2977CE"/>
     <w:multiLevelType w:val="hybridMultilevel"/>
     <w:tmpl w:val="A7247B68"/>
@@ -2133,7 +1910,7 @@
       </w:pPr>
     </w:lvl>
   </w:abstractNum>
-  <w:abstractNum w:abstractNumId="4">
+  <w:abstractNum w:abstractNumId="4" w15:restartNumberingAfterBreak="0">
     <w:nsid w:val="6E383785"/>
     <w:multiLevelType w:val="multilevel"/>
     <w:tmpl w:val="5BA4F64E"/>
@@ -2265,7 +2042,7 @@
 </file>
 
 <file path=word/styles.xml><?xml version="1.0" encoding="utf-8"?>
-<w:styles xmlns:mc="http://schemas.openxmlformats.org/markup-compatibility/2006" xmlns:r="http://schemas.openxmlformats.org/officeDocument/2006/relationships" xmlns:w="http://schemas.openxmlformats.org/wordprocessingml/2006/main" xmlns:w14="http://schemas.microsoft.com/office/word/2010/wordml" mc:Ignorable="w14">
+<w:styles xmlns:mc="http://schemas.openxmlformats.org/markup-compatibility/2006" xmlns:r="http://schemas.openxmlformats.org/officeDocument/2006/relationships" xmlns:w="http://schemas.openxmlformats.org/wordprocessingml/2006/main" xmlns:w14="http://schemas.microsoft.com/office/word/2010/wordml" xmlns:w15="http://schemas.microsoft.com/office/word/2012/wordml" xmlns:w16se="http://schemas.microsoft.com/office/word/2015/wordml/symex" mc:Ignorable="w14 w15 w16se">
   <w:docDefaults>
     <w:rPrDefault>
       <w:rPr>
@@ -2277,144 +2054,369 @@
     </w:rPrDefault>
     <w:pPrDefault/>
   </w:docDefaults>
-  <w:latentStyles w:defLockedState="0" w:defUIPriority="99" w:defSemiHidden="1" w:defUnhideWhenUsed="1" w:defQFormat="0" w:count="276">
-    <w:lsdException w:name="Normal" w:semiHidden="0" w:uiPriority="0" w:unhideWhenUsed="0" w:qFormat="1"/>
-    <w:lsdException w:name="heading 1" w:semiHidden="0" w:uiPriority="9" w:unhideWhenUsed="0" w:qFormat="1"/>
-    <w:lsdException w:name="heading 2" w:uiPriority="9" w:qFormat="1"/>
-    <w:lsdException w:name="heading 3" w:uiPriority="9" w:qFormat="1"/>
-    <w:lsdException w:name="heading 4" w:uiPriority="9" w:qFormat="1"/>
-    <w:lsdException w:name="heading 5" w:uiPriority="9" w:qFormat="1"/>
-    <w:lsdException w:name="heading 6" w:uiPriority="9" w:qFormat="1"/>
-    <w:lsdException w:name="heading 7" w:uiPriority="9" w:qFormat="1"/>
-    <w:lsdException w:name="heading 8" w:uiPriority="9" w:qFormat="1"/>
-    <w:lsdException w:name="heading 9" w:uiPriority="9" w:qFormat="1"/>
-    <w:lsdException w:name="toc 1" w:uiPriority="39"/>
-    <w:lsdException w:name="toc 2" w:uiPriority="39"/>
-    <w:lsdException w:name="toc 3" w:uiPriority="39"/>
-    <w:lsdException w:name="toc 4" w:uiPriority="39"/>
-    <w:lsdException w:name="toc 5" w:uiPriority="39"/>
-    <w:lsdException w:name="toc 6" w:uiPriority="39"/>
-    <w:lsdException w:name="toc 7" w:uiPriority="39"/>
-    <w:lsdException w:name="toc 8" w:uiPriority="39"/>
-    <w:lsdException w:name="toc 9" w:uiPriority="39"/>
-    <w:lsdException w:name="caption" w:uiPriority="35" w:qFormat="1"/>
-    <w:lsdException w:name="Title" w:semiHidden="0" w:uiPriority="10" w:unhideWhenUsed="0" w:qFormat="1"/>
-    <w:lsdException w:name="Default Paragraph Font" w:uiPriority="1"/>
-    <w:lsdException w:name="Subtitle" w:semiHidden="0" w:uiPriority="11" w:unhideWhenUsed="0" w:qFormat="1"/>
-    <w:lsdException w:name="Strong" w:semiHidden="0" w:uiPriority="22" w:unhideWhenUsed="0" w:qFormat="1"/>
-    <w:lsdException w:name="Emphasis" w:semiHidden="0" w:uiPriority="20" w:unhideWhenUsed="0" w:qFormat="1"/>
-    <w:lsdException w:name="Table Grid" w:semiHidden="0" w:uiPriority="39" w:unhideWhenUsed="0"/>
-    <w:lsdException w:name="Placeholder Text" w:unhideWhenUsed="0"/>
-    <w:lsdException w:name="No Spacing" w:semiHidden="0" w:uiPriority="1" w:unhideWhenUsed="0" w:qFormat="1"/>
-    <w:lsdException w:name="Light Shading" w:semiHidden="0" w:uiPriority="60" w:unhideWhenUsed="0"/>
-    <w:lsdException w:name="Light List" w:semiHidden="0" w:uiPriority="61" w:unhideWhenUsed="0"/>
-    <w:lsdException w:name="Light Grid" w:semiHidden="0" w:uiPriority="62" w:unhideWhenUsed="0"/>
-    <w:lsdException w:name="Medium Shading 1" w:semiHidden="0" w:uiPriority="63" w:unhideWhenUsed="0"/>
-    <w:lsdException w:name="Medium Shading 2" w:semiHidden="0" w:uiPriority="64" w:unhideWhenUsed="0"/>
-    <w:lsdException w:name="Medium List 1" w:semiHidden="0" w:uiPriority="65" w:unhideWhenUsed="0"/>
-    <w:lsdException w:name="Medium List 2" w:semiHidden="0" w:uiPriority="66" w:unhideWhenUsed="0"/>
-    <w:lsdException w:name="Medium Grid 1" w:semiHidden="0" w:uiPriority="67" w:unhideWhenUsed="0"/>
-    <w:lsdException w:name="Medium Grid 2" w:semiHidden="0" w:uiPriority="68" w:unhideWhenUsed="0"/>
-    <w:lsdException w:name="Medium Grid 3" w:semiHidden="0" w:uiPriority="69" w:unhideWhenUsed="0"/>
-    <w:lsdException w:name="Dark List" w:semiHidden="0" w:uiPriority="70" w:unhideWhenUsed="0"/>
-    <w:lsdException w:name="Colorful Shading" w:semiHidden="0" w:uiPriority="71" w:unhideWhenUsed="0"/>
-    <w:lsdException w:name="Colorful List" w:semiHidden="0" w:uiPriority="72" w:unhideWhenUsed="0"/>
-    <w:lsdException w:name="Colorful Grid" w:semiHidden="0" w:uiPriority="73" w:unhideWhenUsed="0"/>
-    <w:lsdException w:name="Light Shading Accent 1" w:semiHidden="0" w:uiPriority="60" w:unhideWhenUsed="0"/>
-    <w:lsdException w:name="Light List Accent 1" w:semiHidden="0" w:uiPriority="61" w:unhideWhenUsed="0"/>
-    <w:lsdException w:name="Light Grid Accent 1" w:semiHidden="0" w:uiPriority="62" w:unhideWhenUsed="0"/>
-    <w:lsdException w:name="Medium Shading 1 Accent 1" w:semiHidden="0" w:uiPriority="63" w:unhideWhenUsed="0"/>
-    <w:lsdException w:name="Medium Shading 2 Accent 1" w:semiHidden="0" w:uiPriority="64" w:unhideWhenUsed="0"/>
-    <w:lsdException w:name="Medium List 1 Accent 1" w:semiHidden="0" w:uiPriority="65" w:unhideWhenUsed="0"/>
-    <w:lsdException w:name="Revision" w:unhideWhenUsed="0"/>
-    <w:lsdException w:name="List Paragraph" w:semiHidden="0" w:uiPriority="34" w:unhideWhenUsed="0" w:qFormat="1"/>
-    <w:lsdException w:name="Quote" w:semiHidden="0" w:uiPriority="29" w:unhideWhenUsed="0" w:qFormat="1"/>
-    <w:lsdException w:name="Intense Quote" w:semiHidden="0" w:uiPriority="30" w:unhideWhenUsed="0" w:qFormat="1"/>
-    <w:lsdException w:name="Medium List 2 Accent 1" w:semiHidden="0" w:uiPriority="66" w:unhideWhenUsed="0"/>
-    <w:lsdException w:name="Medium Grid 1 Accent 1" w:semiHidden="0" w:uiPriority="67" w:unhideWhenUsed="0"/>
-    <w:lsdException w:name="Medium Grid 2 Accent 1" w:semiHidden="0" w:uiPriority="68" w:unhideWhenUsed="0"/>
-    <w:lsdException w:name="Medium Grid 3 Accent 1" w:semiHidden="0" w:uiPriority="69" w:unhideWhenUsed="0"/>
-    <w:lsdException w:name="Dark List Accent 1" w:semiHidden="0" w:uiPriority="70" w:unhideWhenUsed="0"/>
-    <w:lsdException w:name="Colorful Shading Accent 1" w:semiHidden="0" w:uiPriority="71" w:unhideWhenUsed="0"/>
-    <w:lsdException w:name="Colorful List Accent 1" w:semiHidden="0" w:uiPriority="72" w:unhideWhenUsed="0"/>
-    <w:lsdException w:name="Colorful Grid Accent 1" w:semiHidden="0" w:uiPriority="73" w:unhideWhenUsed="0"/>
-    <w:lsdException w:name="Light Shading Accent 2" w:semiHidden="0" w:uiPriority="60" w:unhideWhenUsed="0"/>
-    <w:lsdException w:name="Light List Accent 2" w:semiHidden="0" w:uiPriority="61" w:unhideWhenUsed="0"/>
-    <w:lsdException w:name="Light Grid Accent 2" w:semiHidden="0" w:uiPriority="62" w:unhideWhenUsed="0"/>
-    <w:lsdException w:name="Medium Shading 1 Accent 2" w:semiHidden="0" w:uiPriority="63" w:unhideWhenUsed="0"/>
-    <w:lsdException w:name="Medium Shading 2 Accent 2" w:semiHidden="0" w:uiPriority="64" w:unhideWhenUsed="0"/>
-    <w:lsdException w:name="Medium List 1 Accent 2" w:semiHidden="0" w:uiPriority="65" w:unhideWhenUsed="0"/>
-    <w:lsdException w:name="Medium List 2 Accent 2" w:semiHidden="0" w:uiPriority="66" w:unhideWhenUsed="0"/>
-    <w:lsdException w:name="Medium Grid 1 Accent 2" w:semiHidden="0" w:uiPriority="67" w:unhideWhenUsed="0"/>
-    <w:lsdException w:name="Medium Grid 2 Accent 2" w:semiHidden="0" w:uiPriority="68" w:unhideWhenUsed="0"/>
-    <w:lsdException w:name="Medium Grid 3 Accent 2" w:semiHidden="0" w:uiPriority="69" w:unhideWhenUsed="0"/>
-    <w:lsdException w:name="Dark List Accent 2" w:semiHidden="0" w:uiPriority="70" w:unhideWhenUsed="0"/>
-    <w:lsdException w:name="Colorful Shading Accent 2" w:semiHidden="0" w:uiPriority="71" w:unhideWhenUsed="0"/>
-    <w:lsdException w:name="Colorful List Accent 2" w:semiHidden="0" w:uiPriority="72" w:unhideWhenUsed="0"/>
-    <w:lsdException w:name="Colorful Grid Accent 2" w:semiHidden="0" w:uiPriority="73" w:unhideWhenUsed="0"/>
-    <w:lsdException w:name="Light Shading Accent 3" w:semiHidden="0" w:uiPriority="60" w:unhideWhenUsed="0"/>
-    <w:lsdException w:name="Light List Accent 3" w:semiHidden="0" w:uiPriority="61" w:unhideWhenUsed="0"/>
-    <w:lsdException w:name="Light Grid Accent 3" w:semiHidden="0" w:uiPriority="62" w:unhideWhenUsed="0"/>
-    <w:lsdException w:name="Medium Shading 1 Accent 3" w:semiHidden="0" w:uiPriority="63" w:unhideWhenUsed="0"/>
-    <w:lsdException w:name="Medium Shading 2 Accent 3" w:semiHidden="0" w:uiPriority="64" w:unhideWhenUsed="0"/>
-    <w:lsdException w:name="Medium List 1 Accent 3" w:semiHidden="0" w:uiPriority="65" w:unhideWhenUsed="0"/>
-    <w:lsdException w:name="Medium List 2 Accent 3" w:semiHidden="0" w:uiPriority="66" w:unhideWhenUsed="0"/>
-    <w:lsdException w:name="Medium Grid 1 Accent 3" w:semiHidden="0" w:uiPriority="67" w:unhideWhenUsed="0"/>
-    <w:lsdException w:name="Medium Grid 2 Accent 3" w:semiHidden="0" w:uiPriority="68" w:unhideWhenUsed="0"/>
-    <w:lsdException w:name="Medium Grid 3 Accent 3" w:semiHidden="0" w:uiPriority="69" w:unhideWhenUsed="0"/>
-    <w:lsdException w:name="Dark List Accent 3" w:semiHidden="0" w:uiPriority="70" w:unhideWhenUsed="0"/>
-    <w:lsdException w:name="Colorful Shading Accent 3" w:semiHidden="0" w:uiPriority="71" w:unhideWhenUsed="0"/>
-    <w:lsdException w:name="Colorful List Accent 3" w:semiHidden="0" w:uiPriority="72" w:unhideWhenUsed="0"/>
-    <w:lsdException w:name="Colorful Grid Accent 3" w:semiHidden="0" w:uiPriority="73" w:unhideWhenUsed="0"/>
-    <w:lsdException w:name="Light Shading Accent 4" w:semiHidden="0" w:uiPriority="60" w:unhideWhenUsed="0"/>
-    <w:lsdException w:name="Light List Accent 4" w:semiHidden="0" w:uiPriority="61" w:unhideWhenUsed="0"/>
-    <w:lsdException w:name="Light Grid Accent 4" w:semiHidden="0" w:uiPriority="62" w:unhideWhenUsed="0"/>
-    <w:lsdException w:name="Medium Shading 1 Accent 4" w:semiHidden="0" w:uiPriority="63" w:unhideWhenUsed="0"/>
-    <w:lsdException w:name="Medium Shading 2 Accent 4" w:semiHidden="0" w:uiPriority="64" w:unhideWhenUsed="0"/>
-    <w:lsdException w:name="Medium List 1 Accent 4" w:semiHidden="0" w:uiPriority="65" w:unhideWhenUsed="0"/>
-    <w:lsdException w:name="Medium List 2 Accent 4" w:semiHidden="0" w:uiPriority="66" w:unhideWhenUsed="0"/>
-    <w:lsdException w:name="Medium Grid 1 Accent 4" w:semiHidden="0" w:uiPriority="67" w:unhideWhenUsed="0"/>
-    <w:lsdException w:name="Medium Grid 2 Accent 4" w:semiHidden="0" w:uiPriority="68" w:unhideWhenUsed="0"/>
-    <w:lsdException w:name="Medium Grid 3 Accent 4" w:semiHidden="0" w:uiPriority="69" w:unhideWhenUsed="0"/>
-    <w:lsdException w:name="Dark List Accent 4" w:semiHidden="0" w:uiPriority="70" w:unhideWhenUsed="0"/>
-    <w:lsdException w:name="Colorful Shading Accent 4" w:semiHidden="0" w:uiPriority="71" w:unhideWhenUsed="0"/>
-    <w:lsdException w:name="Colorful List Accent 4" w:semiHidden="0" w:uiPriority="72" w:unhideWhenUsed="0"/>
-    <w:lsdException w:name="Colorful Grid Accent 4" w:semiHidden="0" w:uiPriority="73" w:unhideWhenUsed="0"/>
-    <w:lsdException w:name="Light Shading Accent 5" w:semiHidden="0" w:uiPriority="60" w:unhideWhenUsed="0"/>
-    <w:lsdException w:name="Light List Accent 5" w:semiHidden="0" w:uiPriority="61" w:unhideWhenUsed="0"/>
-    <w:lsdException w:name="Light Grid Accent 5" w:semiHidden="0" w:uiPriority="62" w:unhideWhenUsed="0"/>
-    <w:lsdException w:name="Medium Shading 1 Accent 5" w:semiHidden="0" w:uiPriority="63" w:unhideWhenUsed="0"/>
-    <w:lsdException w:name="Medium Shading 2 Accent 5" w:semiHidden="0" w:uiPriority="64" w:unhideWhenUsed="0"/>
-    <w:lsdException w:name="Medium List 1 Accent 5" w:semiHidden="0" w:uiPriority="65" w:unhideWhenUsed="0"/>
-    <w:lsdException w:name="Medium List 2 Accent 5" w:semiHidden="0" w:uiPriority="66" w:unhideWhenUsed="0"/>
-    <w:lsdException w:name="Medium Grid 1 Accent 5" w:semiHidden="0" w:uiPriority="67" w:unhideWhenUsed="0"/>
-    <w:lsdException w:name="Medium Grid 2 Accent 5" w:semiHidden="0" w:uiPriority="68" w:unhideWhenUsed="0"/>
-    <w:lsdException w:name="Medium Grid 3 Accent 5" w:semiHidden="0" w:uiPriority="69" w:unhideWhenUsed="0"/>
-    <w:lsdException w:name="Dark List Accent 5" w:semiHidden="0" w:uiPriority="70" w:unhideWhenUsed="0"/>
-    <w:lsdException w:name="Colorful Shading Accent 5" w:semiHidden="0" w:uiPriority="71" w:unhideWhenUsed="0"/>
-    <w:lsdException w:name="Colorful List Accent 5" w:semiHidden="0" w:uiPriority="72" w:unhideWhenUsed="0"/>
-    <w:lsdException w:name="Colorful Grid Accent 5" w:semiHidden="0" w:uiPriority="73" w:unhideWhenUsed="0"/>
-    <w:lsdException w:name="Light Shading Accent 6" w:semiHidden="0" w:uiPriority="60" w:unhideWhenUsed="0"/>
-    <w:lsdException w:name="Light List Accent 6" w:semiHidden="0" w:uiPriority="61" w:unhideWhenUsed="0"/>
-    <w:lsdException w:name="Light Grid Accent 6" w:semiHidden="0" w:uiPriority="62" w:unhideWhenUsed="0"/>
-    <w:lsdException w:name="Medium Shading 1 Accent 6" w:semiHidden="0" w:uiPriority="63" w:unhideWhenUsed="0"/>
-    <w:lsdException w:name="Medium Shading 2 Accent 6" w:semiHidden="0" w:uiPriority="64" w:unhideWhenUsed="0"/>
-    <w:lsdException w:name="Medium List 1 Accent 6" w:semiHidden="0" w:uiPriority="65" w:unhideWhenUsed="0"/>
-    <w:lsdException w:name="Medium List 2 Accent 6" w:semiHidden="0" w:uiPriority="66" w:unhideWhenUsed="0"/>
-    <w:lsdException w:name="Medium Grid 1 Accent 6" w:semiHidden="0" w:uiPriority="67" w:unhideWhenUsed="0"/>
-    <w:lsdException w:name="Medium Grid 2 Accent 6" w:semiHidden="0" w:uiPriority="68" w:unhideWhenUsed="0"/>
-    <w:lsdException w:name="Medium Grid 3 Accent 6" w:semiHidden="0" w:uiPriority="69" w:unhideWhenUsed="0"/>
-    <w:lsdException w:name="Dark List Accent 6" w:semiHidden="0" w:uiPriority="70" w:unhideWhenUsed="0"/>
-    <w:lsdException w:name="Colorful Shading Accent 6" w:semiHidden="0" w:uiPriority="71" w:unhideWhenUsed="0"/>
-    <w:lsdException w:name="Colorful List Accent 6" w:semiHidden="0" w:uiPriority="72" w:unhideWhenUsed="0"/>
-    <w:lsdException w:name="Colorful Grid Accent 6" w:semiHidden="0" w:uiPriority="73" w:unhideWhenUsed="0"/>
-    <w:lsdException w:name="Subtle Emphasis" w:semiHidden="0" w:uiPriority="19" w:unhideWhenUsed="0" w:qFormat="1"/>
-    <w:lsdException w:name="Intense Emphasis" w:semiHidden="0" w:uiPriority="21" w:unhideWhenUsed="0" w:qFormat="1"/>
-    <w:lsdException w:name="Subtle Reference" w:semiHidden="0" w:uiPriority="31" w:unhideWhenUsed="0" w:qFormat="1"/>
-    <w:lsdException w:name="Intense Reference" w:semiHidden="0" w:uiPriority="32" w:unhideWhenUsed="0" w:qFormat="1"/>
-    <w:lsdException w:name="Book Title" w:semiHidden="0" w:uiPriority="33" w:unhideWhenUsed="0" w:qFormat="1"/>
-    <w:lsdException w:name="Bibliography" w:uiPriority="37"/>
-    <w:lsdException w:name="TOC Heading" w:uiPriority="39" w:qFormat="1"/>
+  <w:latentStyles w:defLockedState="0" w:defUIPriority="99" w:defSemiHidden="0" w:defUnhideWhenUsed="0" w:defQFormat="0" w:count="371">
+    <w:lsdException w:name="Normal" w:uiPriority="0" w:qFormat="1"/>
+    <w:lsdException w:name="heading 1" w:uiPriority="9" w:qFormat="1"/>
+    <w:lsdException w:name="heading 2" w:semiHidden="1" w:uiPriority="9" w:unhideWhenUsed="1" w:qFormat="1"/>
+    <w:lsdException w:name="heading 3" w:semiHidden="1" w:uiPriority="9" w:unhideWhenUsed="1" w:qFormat="1"/>
+    <w:lsdException w:name="heading 4" w:semiHidden="1" w:uiPriority="9" w:unhideWhenUsed="1" w:qFormat="1"/>
+    <w:lsdException w:name="heading 5" w:semiHidden="1" w:uiPriority="9" w:unhideWhenUsed="1" w:qFormat="1"/>
+    <w:lsdException w:name="heading 6" w:semiHidden="1" w:uiPriority="9" w:unhideWhenUsed="1" w:qFormat="1"/>
+    <w:lsdException w:name="heading 7" w:semiHidden="1" w:uiPriority="9" w:unhideWhenUsed="1" w:qFormat="1"/>
+    <w:lsdException w:name="heading 8" w:semiHidden="1" w:uiPriority="9" w:unhideWhenUsed="1" w:qFormat="1"/>
+    <w:lsdException w:name="heading 9" w:semiHidden="1" w:uiPriority="9" w:unhideWhenUsed="1" w:qFormat="1"/>
+    <w:lsdException w:name="index 1" w:semiHidden="1" w:unhideWhenUsed="1"/>
+    <w:lsdException w:name="index 2" w:semiHidden="1" w:unhideWhenUsed="1"/>
+    <w:lsdException w:name="index 3" w:semiHidden="1" w:unhideWhenUsed="1"/>
+    <w:lsdException w:name="index 4" w:semiHidden="1" w:unhideWhenUsed="1"/>
+    <w:lsdException w:name="index 5" w:semiHidden="1" w:unhideWhenUsed="1"/>
+    <w:lsdException w:name="index 6" w:semiHidden="1" w:unhideWhenUsed="1"/>
+    <w:lsdException w:name="index 7" w:semiHidden="1" w:unhideWhenUsed="1"/>
+    <w:lsdException w:name="index 8" w:semiHidden="1" w:unhideWhenUsed="1"/>
+    <w:lsdException w:name="index 9" w:semiHidden="1" w:unhideWhenUsed="1"/>
+    <w:lsdException w:name="toc 1" w:semiHidden="1" w:uiPriority="39" w:unhideWhenUsed="1"/>
+    <w:lsdException w:name="toc 2" w:semiHidden="1" w:uiPriority="39" w:unhideWhenUsed="1"/>
+    <w:lsdException w:name="toc 3" w:semiHidden="1" w:uiPriority="39" w:unhideWhenUsed="1"/>
+    <w:lsdException w:name="toc 4" w:semiHidden="1" w:uiPriority="39" w:unhideWhenUsed="1"/>
+    <w:lsdException w:name="toc 5" w:semiHidden="1" w:uiPriority="39" w:unhideWhenUsed="1"/>
+    <w:lsdException w:name="toc 6" w:semiHidden="1" w:uiPriority="39" w:unhideWhenUsed="1"/>
+    <w:lsdException w:name="toc 7" w:semiHidden="1" w:uiPriority="39" w:unhideWhenUsed="1"/>
+    <w:lsdException w:name="toc 8" w:semiHidden="1" w:uiPriority="39" w:unhideWhenUsed="1"/>
+    <w:lsdException w:name="toc 9" w:semiHidden="1" w:uiPriority="39" w:unhideWhenUsed="1"/>
+    <w:lsdException w:name="Normal Indent" w:semiHidden="1" w:unhideWhenUsed="1"/>
+    <w:lsdException w:name="footnote text" w:semiHidden="1" w:unhideWhenUsed="1"/>
+    <w:lsdException w:name="annotation text" w:semiHidden="1" w:unhideWhenUsed="1"/>
+    <w:lsdException w:name="header" w:semiHidden="1" w:unhideWhenUsed="1"/>
+    <w:lsdException w:name="footer" w:semiHidden="1" w:unhideWhenUsed="1"/>
+    <w:lsdException w:name="index heading" w:semiHidden="1" w:unhideWhenUsed="1"/>
+    <w:lsdException w:name="caption" w:semiHidden="1" w:uiPriority="35" w:unhideWhenUsed="1" w:qFormat="1"/>
+    <w:lsdException w:name="table of figures" w:semiHidden="1" w:unhideWhenUsed="1"/>
+    <w:lsdException w:name="envelope address" w:semiHidden="1" w:unhideWhenUsed="1"/>
+    <w:lsdException w:name="envelope return" w:semiHidden="1" w:unhideWhenUsed="1"/>
+    <w:lsdException w:name="footnote reference" w:semiHidden="1" w:unhideWhenUsed="1"/>
+    <w:lsdException w:name="annotation reference" w:semiHidden="1" w:unhideWhenUsed="1"/>
+    <w:lsdException w:name="line number" w:semiHidden="1" w:unhideWhenUsed="1"/>
+    <w:lsdException w:name="page number" w:semiHidden="1" w:unhideWhenUsed="1"/>
+    <w:lsdException w:name="endnote reference" w:semiHidden="1" w:unhideWhenUsed="1"/>
+    <w:lsdException w:name="endnote text" w:semiHidden="1" w:unhideWhenUsed="1"/>
+    <w:lsdException w:name="table of authorities" w:semiHidden="1" w:unhideWhenUsed="1"/>
+    <w:lsdException w:name="macro" w:semiHidden="1" w:unhideWhenUsed="1"/>
+    <w:lsdException w:name="toa heading" w:semiHidden="1" w:unhideWhenUsed="1"/>
+    <w:lsdException w:name="List" w:semiHidden="1" w:unhideWhenUsed="1"/>
+    <w:lsdException w:name="List Bullet" w:semiHidden="1" w:unhideWhenUsed="1"/>
+    <w:lsdException w:name="List Number" w:semiHidden="1" w:unhideWhenUsed="1"/>
+    <w:lsdException w:name="List 2" w:semiHidden="1" w:unhideWhenUsed="1"/>
+    <w:lsdException w:name="List 3" w:semiHidden="1" w:unhideWhenUsed="1"/>
+    <w:lsdException w:name="List 4" w:semiHidden="1" w:unhideWhenUsed="1"/>
+    <w:lsdException w:name="List 5" w:semiHidden="1" w:unhideWhenUsed="1"/>
+    <w:lsdException w:name="List Bullet 2" w:semiHidden="1" w:unhideWhenUsed="1"/>
+    <w:lsdException w:name="List Bullet 3" w:semiHidden="1" w:unhideWhenUsed="1"/>
+    <w:lsdException w:name="List Bullet 4" w:semiHidden="1" w:unhideWhenUsed="1"/>
+    <w:lsdException w:name="List Bullet 5" w:semiHidden="1" w:unhideWhenUsed="1"/>
+    <w:lsdException w:name="List Number 2" w:semiHidden="1" w:unhideWhenUsed="1"/>
+    <w:lsdException w:name="List Number 3" w:semiHidden="1" w:unhideWhenUsed="1"/>
+    <w:lsdException w:name="List Number 4" w:semiHidden="1" w:unhideWhenUsed="1"/>
+    <w:lsdException w:name="List Number 5" w:semiHidden="1" w:unhideWhenUsed="1"/>
+    <w:lsdException w:name="Title" w:uiPriority="10" w:qFormat="1"/>
+    <w:lsdException w:name="Closing" w:semiHidden="1" w:unhideWhenUsed="1"/>
+    <w:lsdException w:name="Signature" w:semiHidden="1" w:unhideWhenUsed="1"/>
+    <w:lsdException w:name="Default Paragraph Font" w:semiHidden="1" w:uiPriority="1" w:unhideWhenUsed="1"/>
+    <w:lsdException w:name="Body Text" w:semiHidden="1" w:unhideWhenUsed="1"/>
+    <w:lsdException w:name="Body Text Indent" w:semiHidden="1" w:unhideWhenUsed="1"/>
+    <w:lsdException w:name="List Continue" w:semiHidden="1" w:unhideWhenUsed="1"/>
+    <w:lsdException w:name="List Continue 2" w:semiHidden="1" w:unhideWhenUsed="1"/>
+    <w:lsdException w:name="List Continue 3" w:semiHidden="1" w:unhideWhenUsed="1"/>
+    <w:lsdException w:name="List Continue 4" w:semiHidden="1" w:unhideWhenUsed="1"/>
+    <w:lsdException w:name="List Continue 5" w:semiHidden="1" w:unhideWhenUsed="1"/>
+    <w:lsdException w:name="Message Header" w:semiHidden="1" w:unhideWhenUsed="1"/>
+    <w:lsdException w:name="Subtitle" w:uiPriority="11" w:qFormat="1"/>
+    <w:lsdException w:name="Salutation" w:semiHidden="1" w:unhideWhenUsed="1"/>
+    <w:lsdException w:name="Date" w:semiHidden="1" w:unhideWhenUsed="1"/>
+    <w:lsdException w:name="Body Text First Indent" w:semiHidden="1" w:unhideWhenUsed="1"/>
+    <w:lsdException w:name="Body Text First Indent 2" w:semiHidden="1" w:unhideWhenUsed="1"/>
+    <w:lsdException w:name="Note Heading" w:semiHidden="1" w:unhideWhenUsed="1"/>
+    <w:lsdException w:name="Body Text 2" w:semiHidden="1" w:unhideWhenUsed="1"/>
+    <w:lsdException w:name="Body Text 3" w:semiHidden="1" w:unhideWhenUsed="1"/>
+    <w:lsdException w:name="Body Text Indent 2" w:semiHidden="1" w:unhideWhenUsed="1"/>
+    <w:lsdException w:name="Body Text Indent 3" w:semiHidden="1" w:unhideWhenUsed="1"/>
+    <w:lsdException w:name="Block Text" w:semiHidden="1" w:unhideWhenUsed="1"/>
+    <w:lsdException w:name="Hyperlink" w:semiHidden="1" w:unhideWhenUsed="1"/>
+    <w:lsdException w:name="FollowedHyperlink" w:semiHidden="1" w:unhideWhenUsed="1"/>
+    <w:lsdException w:name="Strong" w:uiPriority="22" w:qFormat="1"/>
+    <w:lsdException w:name="Emphasis" w:uiPriority="20" w:qFormat="1"/>
+    <w:lsdException w:name="Document Map" w:semiHidden="1" w:unhideWhenUsed="1"/>
+    <w:lsdException w:name="Plain Text" w:semiHidden="1" w:unhideWhenUsed="1"/>
+    <w:lsdException w:name="E-mail Signature" w:semiHidden="1" w:unhideWhenUsed="1"/>
+    <w:lsdException w:name="HTML Top of Form" w:semiHidden="1" w:unhideWhenUsed="1"/>
+    <w:lsdException w:name="HTML Bottom of Form" w:semiHidden="1" w:unhideWhenUsed="1"/>
+    <w:lsdException w:name="Normal (Web)" w:semiHidden="1" w:unhideWhenUsed="1"/>
+    <w:lsdException w:name="HTML Acronym" w:semiHidden="1" w:unhideWhenUsed="1"/>
+    <w:lsdException w:name="HTML Address" w:semiHidden="1" w:unhideWhenUsed="1"/>
+    <w:lsdException w:name="HTML Cite" w:semiHidden="1" w:unhideWhenUsed="1"/>
+    <w:lsdException w:name="HTML Code" w:semiHidden="1" w:unhideWhenUsed="1"/>
+    <w:lsdException w:name="HTML Definition" w:semiHidden="1" w:unhideWhenUsed="1"/>
+    <w:lsdException w:name="HTML Keyboard" w:semiHidden="1" w:unhideWhenUsed="1"/>
+    <w:lsdException w:name="HTML Preformatted" w:semiHidden="1" w:unhideWhenUsed="1"/>
+    <w:lsdException w:name="HTML Sample" w:semiHidden="1" w:unhideWhenUsed="1"/>
+    <w:lsdException w:name="HTML Typewriter" w:semiHidden="1" w:unhideWhenUsed="1"/>
+    <w:lsdException w:name="HTML Variable" w:semiHidden="1" w:unhideWhenUsed="1"/>
+    <w:lsdException w:name="Normal Table" w:semiHidden="1" w:unhideWhenUsed="1"/>
+    <w:lsdException w:name="annotation subject" w:semiHidden="1" w:unhideWhenUsed="1"/>
+    <w:lsdException w:name="No List" w:semiHidden="1" w:unhideWhenUsed="1"/>
+    <w:lsdException w:name="Outline List 1" w:semiHidden="1" w:unhideWhenUsed="1"/>
+    <w:lsdException w:name="Outline List 2" w:semiHidden="1" w:unhideWhenUsed="1"/>
+    <w:lsdException w:name="Outline List 3" w:semiHidden="1" w:unhideWhenUsed="1"/>
+    <w:lsdException w:name="Table Simple 1" w:semiHidden="1" w:unhideWhenUsed="1"/>
+    <w:lsdException w:name="Table Simple 2" w:semiHidden="1" w:unhideWhenUsed="1"/>
+    <w:lsdException w:name="Table Simple 3" w:semiHidden="1" w:unhideWhenUsed="1"/>
+    <w:lsdException w:name="Table Classic 1" w:semiHidden="1" w:unhideWhenUsed="1"/>
+    <w:lsdException w:name="Table Classic 2" w:semiHidden="1" w:unhideWhenUsed="1"/>
+    <w:lsdException w:name="Table Classic 3" w:semiHidden="1" w:unhideWhenUsed="1"/>
+    <w:lsdException w:name="Table Classic 4" w:semiHidden="1" w:unhideWhenUsed="1"/>
+    <w:lsdException w:name="Table Colorful 1" w:semiHidden="1" w:unhideWhenUsed="1"/>
+    <w:lsdException w:name="Table Colorful 2" w:semiHidden="1" w:unhideWhenUsed="1"/>
+    <w:lsdException w:name="Table Colorful 3" w:semiHidden="1" w:unhideWhenUsed="1"/>
+    <w:lsdException w:name="Table Columns 1" w:semiHidden="1" w:unhideWhenUsed="1"/>
+    <w:lsdException w:name="Table Columns 2" w:semiHidden="1" w:unhideWhenUsed="1"/>
+    <w:lsdException w:name="Table Columns 3" w:semiHidden="1" w:unhideWhenUsed="1"/>
+    <w:lsdException w:name="Table Columns 4" w:semiHidden="1" w:unhideWhenUsed="1"/>
+    <w:lsdException w:name="Table Columns 5" w:semiHidden="1" w:unhideWhenUsed="1"/>
+    <w:lsdException w:name="Table Grid 1" w:semiHidden="1" w:unhideWhenUsed="1"/>
+    <w:lsdException w:name="Table Grid 2" w:semiHidden="1" w:unhideWhenUsed="1"/>
+    <w:lsdException w:name="Table Grid 3" w:semiHidden="1" w:unhideWhenUsed="1"/>
+    <w:lsdException w:name="Table Grid 4" w:semiHidden="1" w:unhideWhenUsed="1"/>
+    <w:lsdException w:name="Table Grid 5" w:semiHidden="1" w:unhideWhenUsed="1"/>
+    <w:lsdException w:name="Table Grid 6" w:semiHidden="1" w:unhideWhenUsed="1"/>
+    <w:lsdException w:name="Table Grid 7" w:semiHidden="1" w:unhideWhenUsed="1"/>
+    <w:lsdException w:name="Table Grid 8" w:semiHidden="1" w:unhideWhenUsed="1"/>
+    <w:lsdException w:name="Table List 1" w:semiHidden="1" w:unhideWhenUsed="1"/>
+    <w:lsdException w:name="Table List 2" w:semiHidden="1" w:unhideWhenUsed="1"/>
+    <w:lsdException w:name="Table List 3" w:semiHidden="1" w:unhideWhenUsed="1"/>
+    <w:lsdException w:name="Table List 4" w:semiHidden="1" w:unhideWhenUsed="1"/>
+    <w:lsdException w:name="Table List 5" w:semiHidden="1" w:unhideWhenUsed="1"/>
+    <w:lsdException w:name="Table List 6" w:semiHidden="1" w:unhideWhenUsed="1"/>
+    <w:lsdException w:name="Table List 7" w:semiHidden="1" w:unhideWhenUsed="1"/>
+    <w:lsdException w:name="Table List 8" w:semiHidden="1" w:unhideWhenUsed="1"/>
+    <w:lsdException w:name="Table 3D effects 1" w:semiHidden="1" w:unhideWhenUsed="1"/>
+    <w:lsdException w:name="Table 3D effects 2" w:semiHidden="1" w:unhideWhenUsed="1"/>
+    <w:lsdException w:name="Table 3D effects 3" w:semiHidden="1" w:unhideWhenUsed="1"/>
+    <w:lsdException w:name="Table Contemporary" w:semiHidden="1" w:unhideWhenUsed="1"/>
+    <w:lsdException w:name="Table Elegant" w:semiHidden="1" w:unhideWhenUsed="1"/>
+    <w:lsdException w:name="Table Professional" w:semiHidden="1" w:unhideWhenUsed="1"/>
+    <w:lsdException w:name="Table Subtle 1" w:semiHidden="1" w:unhideWhenUsed="1"/>
+    <w:lsdException w:name="Table Subtle 2" w:semiHidden="1" w:unhideWhenUsed="1"/>
+    <w:lsdException w:name="Table Web 1" w:semiHidden="1" w:unhideWhenUsed="1"/>
+    <w:lsdException w:name="Table Web 2" w:semiHidden="1" w:unhideWhenUsed="1"/>
+    <w:lsdException w:name="Table Web 3" w:semiHidden="1" w:unhideWhenUsed="1"/>
+    <w:lsdException w:name="Balloon Text" w:semiHidden="1" w:unhideWhenUsed="1"/>
+    <w:lsdException w:name="Table Grid" w:uiPriority="39"/>
+    <w:lsdException w:name="Table Theme" w:semiHidden="1" w:unhideWhenUsed="1"/>
+    <w:lsdException w:name="Placeholder Text" w:semiHidden="1"/>
+    <w:lsdException w:name="No Spacing" w:uiPriority="1" w:qFormat="1"/>
+    <w:lsdException w:name="Light Shading" w:uiPriority="60"/>
+    <w:lsdException w:name="Light List" w:uiPriority="61"/>
+    <w:lsdException w:name="Light Grid" w:uiPriority="62"/>
+    <w:lsdException w:name="Medium Shading 1" w:uiPriority="63"/>
+    <w:lsdException w:name="Medium Shading 2" w:uiPriority="64"/>
+    <w:lsdException w:name="Medium List 1" w:uiPriority="65"/>
+    <w:lsdException w:name="Medium List 2" w:uiPriority="66"/>
+    <w:lsdException w:name="Medium Grid 1" w:uiPriority="67"/>
+    <w:lsdException w:name="Medium Grid 2" w:uiPriority="68"/>
+    <w:lsdException w:name="Medium Grid 3" w:uiPriority="69"/>
+    <w:lsdException w:name="Dark List" w:uiPriority="70"/>
+    <w:lsdException w:name="Colorful Shading" w:uiPriority="71"/>
+    <w:lsdException w:name="Colorful List" w:uiPriority="72"/>
+    <w:lsdException w:name="Colorful Grid" w:uiPriority="73"/>
+    <w:lsdException w:name="Light Shading Accent 1" w:uiPriority="60"/>
+    <w:lsdException w:name="Light List Accent 1" w:uiPriority="61"/>
+    <w:lsdException w:name="Light Grid Accent 1" w:uiPriority="62"/>
+    <w:lsdException w:name="Medium Shading 1 Accent 1" w:uiPriority="63"/>
+    <w:lsdException w:name="Medium Shading 2 Accent 1" w:uiPriority="64"/>
+    <w:lsdException w:name="Medium List 1 Accent 1" w:uiPriority="65"/>
+    <w:lsdException w:name="Revision" w:semiHidden="1"/>
+    <w:lsdException w:name="List Paragraph" w:uiPriority="34" w:qFormat="1"/>
+    <w:lsdException w:name="Quote" w:uiPriority="29" w:qFormat="1"/>
+    <w:lsdException w:name="Intense Quote" w:uiPriority="30" w:qFormat="1"/>
+    <w:lsdException w:name="Medium List 2 Accent 1" w:uiPriority="66"/>
+    <w:lsdException w:name="Medium Grid 1 Accent 1" w:uiPriority="67"/>
+    <w:lsdException w:name="Medium Grid 2 Accent 1" w:uiPriority="68"/>
+    <w:lsdException w:name="Medium Grid 3 Accent 1" w:uiPriority="69"/>
+    <w:lsdException w:name="Dark List Accent 1" w:uiPriority="70"/>
+    <w:lsdException w:name="Colorful Shading Accent 1" w:uiPriority="71"/>
+    <w:lsdException w:name="Colorful List Accent 1" w:uiPriority="72"/>
+    <w:lsdException w:name="Colorful Grid Accent 1" w:uiPriority="73"/>
+    <w:lsdException w:name="Light Shading Accent 2" w:uiPriority="60"/>
+    <w:lsdException w:name="Light List Accent 2" w:uiPriority="61"/>
+    <w:lsdException w:name="Light Grid Accent 2" w:uiPriority="62"/>
+    <w:lsdException w:name="Medium Shading 1 Accent 2" w:uiPriority="63"/>
+    <w:lsdException w:name="Medium Shading 2 Accent 2" w:uiPriority="64"/>
+    <w:lsdException w:name="Medium List 1 Accent 2" w:uiPriority="65"/>
+    <w:lsdException w:name="Medium List 2 Accent 2" w:uiPriority="66"/>
+    <w:lsdException w:name="Medium Grid 1 Accent 2" w:uiPriority="67"/>
+    <w:lsdException w:name="Medium Grid 2 Accent 2" w:uiPriority="68"/>
+    <w:lsdException w:name="Medium Grid 3 Accent 2" w:uiPriority="69"/>
+    <w:lsdException w:name="Dark List Accent 2" w:uiPriority="70"/>
+    <w:lsdException w:name="Colorful Shading Accent 2" w:uiPriority="71"/>
+    <w:lsdException w:name="Colorful List Accent 2" w:uiPriority="72"/>
+    <w:lsdException w:name="Colorful Grid Accent 2" w:uiPriority="73"/>
+    <w:lsdException w:name="Light Shading Accent 3" w:uiPriority="60"/>
+    <w:lsdException w:name="Light List Accent 3" w:uiPriority="61"/>
+    <w:lsdException w:name="Light Grid Accent 3" w:uiPriority="62"/>
+    <w:lsdException w:name="Medium Shading 1 Accent 3" w:uiPriority="63"/>
+    <w:lsdException w:name="Medium Shading 2 Accent 3" w:uiPriority="64"/>
+    <w:lsdException w:name="Medium List 1 Accent 3" w:uiPriority="65"/>
+    <w:lsdException w:name="Medium List 2 Accent 3" w:uiPriority="66"/>
+    <w:lsdException w:name="Medium Grid 1 Accent 3" w:uiPriority="67"/>
+    <w:lsdException w:name="Medium Grid 2 Accent 3" w:uiPriority="68"/>
+    <w:lsdException w:name="Medium Grid 3 Accent 3" w:uiPriority="69"/>
+    <w:lsdException w:name="Dark List Accent 3" w:uiPriority="70"/>
+    <w:lsdException w:name="Colorful Shading Accent 3" w:uiPriority="71"/>
+    <w:lsdException w:name="Colorful List Accent 3" w:uiPriority="72"/>
+    <w:lsdException w:name="Colorful Grid Accent 3" w:uiPriority="73"/>
+    <w:lsdException w:name="Light Shading Accent 4" w:uiPriority="60"/>
+    <w:lsdException w:name="Light List Accent 4" w:uiPriority="61"/>
+    <w:lsdException w:name="Light Grid Accent 4" w:uiPriority="62"/>
+    <w:lsdException w:name="Medium Shading 1 Accent 4" w:uiPriority="63"/>
+    <w:lsdException w:name="Medium Shading 2 Accent 4" w:uiPriority="64"/>
+    <w:lsdException w:name="Medium List 1 Accent 4" w:uiPriority="65"/>
+    <w:lsdException w:name="Medium List 2 Accent 4" w:uiPriority="66"/>
+    <w:lsdException w:name="Medium Grid 1 Accent 4" w:uiPriority="67"/>
+    <w:lsdException w:name="Medium Grid 2 Accent 4" w:uiPriority="68"/>
+    <w:lsdException w:name="Medium Grid 3 Accent 4" w:uiPriority="69"/>
+    <w:lsdException w:name="Dark List Accent 4" w:uiPriority="70"/>
+    <w:lsdException w:name="Colorful Shading Accent 4" w:uiPriority="71"/>
+    <w:lsdException w:name="Colorful List Accent 4" w:uiPriority="72"/>
+    <w:lsdException w:name="Colorful Grid Accent 4" w:uiPriority="73"/>
+    <w:lsdException w:name="Light Shading Accent 5" w:uiPriority="60"/>
+    <w:lsdException w:name="Light List Accent 5" w:uiPriority="61"/>
+    <w:lsdException w:name="Light Grid Accent 5" w:uiPriority="62"/>
+    <w:lsdException w:name="Medium Shading 1 Accent 5" w:uiPriority="63"/>
+    <w:lsdException w:name="Medium Shading 2 Accent 5" w:uiPriority="64"/>
+    <w:lsdException w:name="Medium List 1 Accent 5" w:uiPriority="65"/>
+    <w:lsdException w:name="Medium List 2 Accent 5" w:uiPriority="66"/>
+    <w:lsdException w:name="Medium Grid 1 Accent 5" w:uiPriority="67"/>
+    <w:lsdException w:name="Medium Grid 2 Accent 5" w:uiPriority="68"/>
+    <w:lsdException w:name="Medium Grid 3 Accent 5" w:uiPriority="69"/>
+    <w:lsdException w:name="Dark List Accent 5" w:uiPriority="70"/>
+    <w:lsdException w:name="Colorful Shading Accent 5" w:uiPriority="71"/>
+    <w:lsdException w:name="Colorful List Accent 5" w:uiPriority="72"/>
+    <w:lsdException w:name="Colorful Grid Accent 5" w:uiPriority="73"/>
+    <w:lsdException w:name="Light Shading Accent 6" w:uiPriority="60"/>
+    <w:lsdException w:name="Light List Accent 6" w:uiPriority="61"/>
+    <w:lsdException w:name="Light Grid Accent 6" w:uiPriority="62"/>
+    <w:lsdException w:name="Medium Shading 1 Accent 6" w:uiPriority="63"/>
+    <w:lsdException w:name="Medium Shading 2 Accent 6" w:uiPriority="64"/>
+    <w:lsdException w:name="Medium List 1 Accent 6" w:uiPriority="65"/>
+    <w:lsdException w:name="Medium List 2 Accent 6" w:uiPriority="66"/>
+    <w:lsdException w:name="Medium Grid 1 Accent 6" w:uiPriority="67"/>
+    <w:lsdException w:name="Medium Grid 2 Accent 6" w:uiPriority="68"/>
+    <w:lsdException w:name="Medium Grid 3 Accent 6" w:uiPriority="69"/>
+    <w:lsdException w:name="Dark List Accent 6" w:uiPriority="70"/>
+    <w:lsdException w:name="Colorful Shading Accent 6" w:uiPriority="71"/>
+    <w:lsdException w:name="Colorful List Accent 6" w:uiPriority="72"/>
+    <w:lsdException w:name="Colorful Grid Accent 6" w:uiPriority="73"/>
+    <w:lsdException w:name="Subtle Emphasis" w:uiPriority="19" w:qFormat="1"/>
+    <w:lsdException w:name="Intense Emphasis" w:uiPriority="21" w:qFormat="1"/>
+    <w:lsdException w:name="Subtle Reference" w:uiPriority="31" w:qFormat="1"/>
+    <w:lsdException w:name="Intense Reference" w:uiPriority="32" w:qFormat="1"/>
+    <w:lsdException w:name="Book Title" w:uiPriority="33" w:qFormat="1"/>
+    <w:lsdException w:name="Bibliography" w:semiHidden="1" w:uiPriority="37" w:unhideWhenUsed="1"/>
+    <w:lsdException w:name="TOC Heading" w:semiHidden="1" w:uiPriority="39" w:unhideWhenUsed="1" w:qFormat="1"/>
+    <w:lsdException w:name="Grid Table 4" w:uiPriority="49"/>
+    <w:lsdException w:name="Grid Table 5 Dark" w:uiPriority="50"/>
+    <w:lsdException w:name="Grid Table 6 Colorful" w:uiPriority="51"/>
+    <w:lsdException w:name="Grid Table 7 Colorful" w:uiPriority="52"/>
+    <w:lsdException w:name="Grid Table 1 Light Accent 1" w:uiPriority="46"/>
+    <w:lsdException w:name="Grid Table 2 Accent 1" w:uiPriority="47"/>
+    <w:lsdException w:name="Grid Table 3 Accent 1" w:uiPriority="48"/>
+    <w:lsdException w:name="Grid Table 4 Accent 1" w:uiPriority="49"/>
+    <w:lsdException w:name="Grid Table 5 Dark Accent 1" w:uiPriority="50"/>
+    <w:lsdException w:name="Grid Table 6 Colorful Accent 1" w:uiPriority="51"/>
+    <w:lsdException w:name="Grid Table 7 Colorful Accent 1" w:uiPriority="52"/>
+    <w:lsdException w:name="Grid Table 1 Light Accent 2" w:uiPriority="46"/>
+    <w:lsdException w:name="Grid Table 2 Accent 2" w:uiPriority="47"/>
+    <w:lsdException w:name="Grid Table 3 Accent 2" w:uiPriority="48"/>
+    <w:lsdException w:name="Grid Table 4 Accent 2" w:uiPriority="49"/>
+    <w:lsdException w:name="Grid Table 5 Dark Accent 2" w:uiPriority="50"/>
+    <w:lsdException w:name="Grid Table 6 Colorful Accent 2" w:uiPriority="51"/>
+    <w:lsdException w:name="Grid Table 7 Colorful Accent 2" w:uiPriority="52"/>
+    <w:lsdException w:name="Grid Table 1 Light Accent 3" w:uiPriority="46"/>
+    <w:lsdException w:name="Grid Table 2 Accent 3" w:uiPriority="47"/>
+    <w:lsdException w:name="Grid Table 3 Accent 3" w:uiPriority="48"/>
+    <w:lsdException w:name="Grid Table 4 Accent 3" w:uiPriority="49"/>
+    <w:lsdException w:name="Grid Table 5 Dark Accent 3" w:uiPriority="50"/>
+    <w:lsdException w:name="Grid Table 6 Colorful Accent 3" w:uiPriority="51"/>
+    <w:lsdException w:name="Grid Table 7 Colorful Accent 3" w:uiPriority="52"/>
+    <w:lsdException w:name="Grid Table 1 Light Accent 4" w:uiPriority="46"/>
+    <w:lsdException w:name="Grid Table 2 Accent 4" w:uiPriority="47"/>
+    <w:lsdException w:name="Grid Table 3 Accent 4" w:uiPriority="48"/>
+    <w:lsdException w:name="Grid Table 4 Accent 4" w:uiPriority="49"/>
+    <w:lsdException w:name="Grid Table 5 Dark Accent 4" w:uiPriority="50"/>
+    <w:lsdException w:name="Grid Table 6 Colorful Accent 4" w:uiPriority="51"/>
+    <w:lsdException w:name="Grid Table 7 Colorful Accent 4" w:uiPriority="52"/>
+    <w:lsdException w:name="Grid Table 1 Light Accent 5" w:uiPriority="46"/>
+    <w:lsdException w:name="Grid Table 2 Accent 5" w:uiPriority="47"/>
+    <w:lsdException w:name="Grid Table 3 Accent 5" w:uiPriority="48"/>
+    <w:lsdException w:name="Grid Table 4 Accent 5" w:uiPriority="49"/>
+    <w:lsdException w:name="Grid Table 5 Dark Accent 5" w:uiPriority="50"/>
+    <w:lsdException w:name="Grid Table 6 Colorful Accent 5" w:uiPriority="51"/>
+    <w:lsdException w:name="Grid Table 7 Colorful Accent 5" w:uiPriority="52"/>
+    <w:lsdException w:name="Grid Table 1 Light Accent 6" w:uiPriority="46"/>
+    <w:lsdException w:name="Grid Table 2 Accent 6" w:uiPriority="47"/>
+    <w:lsdException w:name="Grid Table 3 Accent 6" w:uiPriority="48"/>
+    <w:lsdException w:name="Grid Table 4 Accent 6" w:uiPriority="49"/>
+    <w:lsdException w:name="Grid Table 5 Dark Accent 6" w:uiPriority="50"/>
+    <w:lsdException w:name="Grid Table 6 Colorful Accent 6" w:uiPriority="51"/>
+    <w:lsdException w:name="Grid Table 7 Colorful Accent 6" w:uiPriority="52"/>
+    <w:lsdException w:name="List Table 1 Light" w:uiPriority="46"/>
+    <w:lsdException w:name="List Table 2" w:uiPriority="47"/>
+    <w:lsdException w:name="List Table 3" w:uiPriority="48"/>
+    <w:lsdException w:name="List Table 4" w:uiPriority="49"/>
+    <w:lsdException w:name="List Table 5 Dark" w:uiPriority="50"/>
+    <w:lsdException w:name="List Table 6 Colorful" w:uiPriority="51"/>
+    <w:lsdException w:name="List Table 7 Colorful" w:uiPriority="52"/>
+    <w:lsdException w:name="List Table 1 Light Accent 1" w:uiPriority="46"/>
+    <w:lsdException w:name="List Table 2 Accent 1" w:uiPriority="47"/>
+    <w:lsdException w:name="List Table 3 Accent 1" w:uiPriority="48"/>
+    <w:lsdException w:name="List Table 4 Accent 1" w:uiPriority="49"/>
+    <w:lsdException w:name="List Table 5 Dark Accent 1" w:uiPriority="50"/>
+    <w:lsdException w:name="List Table 6 Colorful Accent 1" w:uiPriority="51"/>
+    <w:lsdException w:name="List Table 7 Colorful Accent 1" w:uiPriority="52"/>
+    <w:lsdException w:name="List Table 1 Light Accent 2" w:uiPriority="46"/>
+    <w:lsdException w:name="List Table 2 Accent 2" w:uiPriority="47"/>
+    <w:lsdException w:name="List Table 3 Accent 2" w:uiPriority="48"/>
+    <w:lsdException w:name="List Table 4 Accent 2" w:uiPriority="49"/>
+    <w:lsdException w:name="List Table 5 Dark Accent 2" w:uiPriority="50"/>
+    <w:lsdException w:name="List Table 6 Colorful Accent 2" w:uiPriority="51"/>
+    <w:lsdException w:name="List Table 7 Colorful Accent 2" w:uiPriority="52"/>
+    <w:lsdException w:name="List Table 1 Light Accent 3" w:uiPriority="46"/>
+    <w:lsdException w:name="List Table 2 Accent 3" w:uiPriority="47"/>
+    <w:lsdException w:name="List Table 3 Accent 3" w:uiPriority="48"/>
+    <w:lsdException w:name="List Table 4 Accent 3" w:uiPriority="49"/>
+    <w:lsdException w:name="List Table 5 Dark Accent 3" w:uiPriority="50"/>
+    <w:lsdException w:name="List Table 6 Colorful Accent 3" w:uiPriority="51"/>
+    <w:lsdException w:name="List Table 7 Colorful Accent 3" w:uiPriority="52"/>
+    <w:lsdException w:name="List Table 1 Light Accent 4" w:uiPriority="46"/>
+    <w:lsdException w:name="List Table 2 Accent 4" w:uiPriority="47"/>
+    <w:lsdException w:name="List Table 3 Accent 4" w:uiPriority="48"/>
+    <w:lsdException w:name="List Table 4 Accent 4" w:uiPriority="49"/>
+    <w:lsdException w:name="List Table 5 Dark Accent 4" w:uiPriority="50"/>
+    <w:lsdException w:name="List Table 6 Colorful Accent 4" w:uiPriority="51"/>
+    <w:lsdException w:name="List Table 7 Colorful Accent 4" w:uiPriority="52"/>
+    <w:lsdException w:name="List Table 1 Light Accent 5" w:uiPriority="46"/>
+    <w:lsdException w:name="List Table 2 Accent 5" w:uiPriority="47"/>
+    <w:lsdException w:name="List Table 3 Accent 5" w:uiPriority="48"/>
+    <w:lsdException w:name="List Table 4 Accent 5" w:uiPriority="49"/>
+    <w:lsdException w:name="List Table 5 Dark Accent 5" w:uiPriority="50"/>
+    <w:lsdException w:name="List Table 6 Colorful Accent 5" w:uiPriority="51"/>
+    <w:lsdException w:name="List Table 7 Colorful Accent 5" w:uiPriority="52"/>
+    <w:lsdException w:name="List Table 1 Light Accent 6" w:uiPriority="46"/>
+    <w:lsdException w:name="List Table 2 Accent 6" w:uiPriority="47"/>
+    <w:lsdException w:name="List Table 3 Accent 6" w:uiPriority="48"/>
+    <w:lsdException w:name="List Table 4 Accent 6" w:uiPriority="49"/>
+    <w:lsdException w:name="List Table 5 Dark Accent 6" w:uiPriority="50"/>
+    <w:lsdException w:name="List Table 6 Colorful Accent 6" w:uiPriority="51"/>
+    <w:lsdException w:name="List Table 7 Colorful Accent 6" w:uiPriority="52"/>
   </w:latentStyles>
   <w:style w:type="paragraph" w:default="1" w:styleId="Normal">
     <w:name w:val="Normal"/>
@@ -2573,7 +2575,6 @@
     <w:uiPriority w:val="39"/>
     <w:rsid w:val="001B5DBC"/>
     <w:tblPr>
-      <w:tblInd w:w="0" w:type="dxa"/>
       <w:tblBorders>
         <w:top w:val="single" w:sz="4" w:space="0" w:color="auto"/>
         <w:left w:val="single" w:sz="4" w:space="0" w:color="auto"/>
@@ -2582,341 +2583,6 @@
         <w:insideH w:val="single" w:sz="4" w:space="0" w:color="auto"/>
         <w:insideV w:val="single" w:sz="4" w:space="0" w:color="auto"/>
       </w:tblBorders>
-      <w:tblCellMar>
-        <w:top w:w="0" w:type="dxa"/>
-        <w:left w:w="108" w:type="dxa"/>
-        <w:bottom w:w="0" w:type="dxa"/>
-        <w:right w:w="108" w:type="dxa"/>
-      </w:tblCellMar>
-    </w:tblPr>
-  </w:style>
-</w:styles>
-</file>
-
-<file path=word/stylesWithEffects.xml><?xml version="1.0" encoding="utf-8"?>
-<w:styles xmlns:wpc="http://schemas.microsoft.com/office/word/2010/wordprocessingCanvas" xmlns:mo="http://schemas.microsoft.com/office/mac/office/2008/main" xmlns:mc="http://schemas.openxmlformats.org/markup-compatibility/2006" xmlns:mv="urn:schemas-microsoft-com:mac:vml" xmlns:o="urn:schemas-microsoft-com:office:office" xmlns:r="http://schemas.openxmlformats.org/officeDocument/2006/relationships" xmlns:m="http://schemas.openxmlformats.org/officeDocument/2006/math" xmlns:v="urn:schemas-microsoft-com:vml" xmlns:wp14="http://schemas.microsoft.com/office/word/2010/wordprocessingDrawing" xmlns:wp="http://schemas.openxmlformats.org/drawingml/2006/wordprocessingDrawing" xmlns:w10="urn:schemas-microsoft-com:office:word" xmlns:w="http://schemas.openxmlformats.org/wordprocessingml/2006/main" xmlns:w14="http://schemas.microsoft.com/office/word/2010/wordml" xmlns:wpg="http://schemas.microsoft.com/office/word/2010/wordprocessingGroup" xmlns:wpi="http://schemas.microsoft.com/office/word/2010/wordprocessingInk" xmlns:wne="http://schemas.microsoft.com/office/word/2006/wordml" xmlns:wps="http://schemas.microsoft.com/office/word/2010/wordprocessingShape" mc:Ignorable="w14 wp14">
-  <w:docDefaults>
-    <w:rPrDefault>
-      <w:rPr>
-        <w:rFonts w:asciiTheme="minorHAnsi" w:eastAsiaTheme="minorEastAsia" w:hAnsiTheme="minorHAnsi" w:cstheme="minorBidi"/>
-        <w:sz w:val="24"/>
-        <w:szCs w:val="24"/>
-        <w:lang w:val="en-US" w:eastAsia="zh-CN" w:bidi="ar-SA"/>
-      </w:rPr>
-    </w:rPrDefault>
-    <w:pPrDefault/>
-  </w:docDefaults>
-  <w:latentStyles w:defLockedState="0" w:defUIPriority="99" w:defSemiHidden="1" w:defUnhideWhenUsed="1" w:defQFormat="0" w:count="276">
-    <w:lsdException w:name="Normal" w:semiHidden="0" w:uiPriority="0" w:unhideWhenUsed="0" w:qFormat="1"/>
-    <w:lsdException w:name="heading 1" w:semiHidden="0" w:uiPriority="9" w:unhideWhenUsed="0" w:qFormat="1"/>
-    <w:lsdException w:name="heading 2" w:uiPriority="9" w:qFormat="1"/>
-    <w:lsdException w:name="heading 3" w:uiPriority="9" w:qFormat="1"/>
-    <w:lsdException w:name="heading 4" w:uiPriority="9" w:qFormat="1"/>
-    <w:lsdException w:name="heading 5" w:uiPriority="9" w:qFormat="1"/>
-    <w:lsdException w:name="heading 6" w:uiPriority="9" w:qFormat="1"/>
-    <w:lsdException w:name="heading 7" w:uiPriority="9" w:qFormat="1"/>
-    <w:lsdException w:name="heading 8" w:uiPriority="9" w:qFormat="1"/>
-    <w:lsdException w:name="heading 9" w:uiPriority="9" w:qFormat="1"/>
-    <w:lsdException w:name="toc 1" w:uiPriority="39"/>
-    <w:lsdException w:name="toc 2" w:uiPriority="39"/>
-    <w:lsdException w:name="toc 3" w:uiPriority="39"/>
-    <w:lsdException w:name="toc 4" w:uiPriority="39"/>
-    <w:lsdException w:name="toc 5" w:uiPriority="39"/>
-    <w:lsdException w:name="toc 6" w:uiPriority="39"/>
-    <w:lsdException w:name="toc 7" w:uiPriority="39"/>
-    <w:lsdException w:name="toc 8" w:uiPriority="39"/>
-    <w:lsdException w:name="toc 9" w:uiPriority="39"/>
-    <w:lsdException w:name="caption" w:uiPriority="35" w:qFormat="1"/>
-    <w:lsdException w:name="Title" w:semiHidden="0" w:uiPriority="10" w:unhideWhenUsed="0" w:qFormat="1"/>
-    <w:lsdException w:name="Default Paragraph Font" w:uiPriority="1"/>
-    <w:lsdException w:name="Subtitle" w:semiHidden="0" w:uiPriority="11" w:unhideWhenUsed="0" w:qFormat="1"/>
-    <w:lsdException w:name="Strong" w:semiHidden="0" w:uiPriority="22" w:unhideWhenUsed="0" w:qFormat="1"/>
-    <w:lsdException w:name="Emphasis" w:semiHidden="0" w:uiPriority="20" w:unhideWhenUsed="0" w:qFormat="1"/>
-    <w:lsdException w:name="Table Grid" w:semiHidden="0" w:uiPriority="39" w:unhideWhenUsed="0"/>
-    <w:lsdException w:name="Placeholder Text" w:unhideWhenUsed="0"/>
-    <w:lsdException w:name="No Spacing" w:semiHidden="0" w:uiPriority="1" w:unhideWhenUsed="0" w:qFormat="1"/>
-    <w:lsdException w:name="Light Shading" w:semiHidden="0" w:uiPriority="60" w:unhideWhenUsed="0"/>
-    <w:lsdException w:name="Light List" w:semiHidden="0" w:uiPriority="61" w:unhideWhenUsed="0"/>
-    <w:lsdException w:name="Light Grid" w:semiHidden="0" w:uiPriority="62" w:unhideWhenUsed="0"/>
-    <w:lsdException w:name="Medium Shading 1" w:semiHidden="0" w:uiPriority="63" w:unhideWhenUsed="0"/>
-    <w:lsdException w:name="Medium Shading 2" w:semiHidden="0" w:uiPriority="64" w:unhideWhenUsed="0"/>
-    <w:lsdException w:name="Medium List 1" w:semiHidden="0" w:uiPriority="65" w:unhideWhenUsed="0"/>
-    <w:lsdException w:name="Medium List 2" w:semiHidden="0" w:uiPriority="66" w:unhideWhenUsed="0"/>
-    <w:lsdException w:name="Medium Grid 1" w:semiHidden="0" w:uiPriority="67" w:unhideWhenUsed="0"/>
-    <w:lsdException w:name="Medium Grid 2" w:semiHidden="0" w:uiPriority="68" w:unhideWhenUsed="0"/>
-    <w:lsdException w:name="Medium Grid 3" w:semiHidden="0" w:uiPriority="69" w:unhideWhenUsed="0"/>
-    <w:lsdException w:name="Dark List" w:semiHidden="0" w:uiPriority="70" w:unhideWhenUsed="0"/>
-    <w:lsdException w:name="Colorful Shading" w:semiHidden="0" w:uiPriority="71" w:unhideWhenUsed="0"/>
-    <w:lsdException w:name="Colorful List" w:semiHidden="0" w:uiPriority="72" w:unhideWhenUsed="0"/>
-    <w:lsdException w:name="Colorful Grid" w:semiHidden="0" w:uiPriority="73" w:unhideWhenUsed="0"/>
-    <w:lsdException w:name="Light Shading Accent 1" w:semiHidden="0" w:uiPriority="60" w:unhideWhenUsed="0"/>
-    <w:lsdException w:name="Light List Accent 1" w:semiHidden="0" w:uiPriority="61" w:unhideWhenUsed="0"/>
-    <w:lsdException w:name="Light Grid Accent 1" w:semiHidden="0" w:uiPriority="62" w:unhideWhenUsed="0"/>
-    <w:lsdException w:name="Medium Shading 1 Accent 1" w:semiHidden="0" w:uiPriority="63" w:unhideWhenUsed="0"/>
-    <w:lsdException w:name="Medium Shading 2 Accent 1" w:semiHidden="0" w:uiPriority="64" w:unhideWhenUsed="0"/>
-    <w:lsdException w:name="Medium List 1 Accent 1" w:semiHidden="0" w:uiPriority="65" w:unhideWhenUsed="0"/>
-    <w:lsdException w:name="Revision" w:unhideWhenUsed="0"/>
-    <w:lsdException w:name="List Paragraph" w:semiHidden="0" w:uiPriority="34" w:unhideWhenUsed="0" w:qFormat="1"/>
-    <w:lsdException w:name="Quote" w:semiHidden="0" w:uiPriority="29" w:unhideWhenUsed="0" w:qFormat="1"/>
-    <w:lsdException w:name="Intense Quote" w:semiHidden="0" w:uiPriority="30" w:unhideWhenUsed="0" w:qFormat="1"/>
-    <w:lsdException w:name="Medium List 2 Accent 1" w:semiHidden="0" w:uiPriority="66" w:unhideWhenUsed="0"/>
-    <w:lsdException w:name="Medium Grid 1 Accent 1" w:semiHidden="0" w:uiPriority="67" w:unhideWhenUsed="0"/>
-    <w:lsdException w:name="Medium Grid 2 Accent 1" w:semiHidden="0" w:uiPriority="68" w:unhideWhenUsed="0"/>
-    <w:lsdException w:name="Medium Grid 3 Accent 1" w:semiHidden="0" w:uiPriority="69" w:unhideWhenUsed="0"/>
-    <w:lsdException w:name="Dark List Accent 1" w:semiHidden="0" w:uiPriority="70" w:unhideWhenUsed="0"/>
-    <w:lsdException w:name="Colorful Shading Accent 1" w:semiHidden="0" w:uiPriority="71" w:unhideWhenUsed="0"/>
-    <w:lsdException w:name="Colorful List Accent 1" w:semiHidden="0" w:uiPriority="72" w:unhideWhenUsed="0"/>
-    <w:lsdException w:name="Colorful Grid Accent 1" w:semiHidden="0" w:uiPriority="73" w:unhideWhenUsed="0"/>
-    <w:lsdException w:name="Light Shading Accent 2" w:semiHidden="0" w:uiPriority="60" w:unhideWhenUsed="0"/>
-    <w:lsdException w:name="Light List Accent 2" w:semiHidden="0" w:uiPriority="61" w:unhideWhenUsed="0"/>
-    <w:lsdException w:name="Light Grid Accent 2" w:semiHidden="0" w:uiPriority="62" w:unhideWhenUsed="0"/>
-    <w:lsdException w:name="Medium Shading 1 Accent 2" w:semiHidden="0" w:uiPriority="63" w:unhideWhenUsed="0"/>
-    <w:lsdException w:name="Medium Shading 2 Accent 2" w:semiHidden="0" w:uiPriority="64" w:unhideWhenUsed="0"/>
-    <w:lsdException w:name="Medium List 1 Accent 2" w:semiHidden="0" w:uiPriority="65" w:unhideWhenUsed="0"/>
-    <w:lsdException w:name="Medium List 2 Accent 2" w:semiHidden="0" w:uiPriority="66" w:unhideWhenUsed="0"/>
-    <w:lsdException w:name="Medium Grid 1 Accent 2" w:semiHidden="0" w:uiPriority="67" w:unhideWhenUsed="0"/>
-    <w:lsdException w:name="Medium Grid 2 Accent 2" w:semiHidden="0" w:uiPriority="68" w:unhideWhenUsed="0"/>
-    <w:lsdException w:name="Medium Grid 3 Accent 2" w:semiHidden="0" w:uiPriority="69" w:unhideWhenUsed="0"/>
-    <w:lsdException w:name="Dark List Accent 2" w:semiHidden="0" w:uiPriority="70" w:unhideWhenUsed="0"/>
-    <w:lsdException w:name="Colorful Shading Accent 2" w:semiHidden="0" w:uiPriority="71" w:unhideWhenUsed="0"/>
-    <w:lsdException w:name="Colorful List Accent 2" w:semiHidden="0" w:uiPriority="72" w:unhideWhenUsed="0"/>
-    <w:lsdException w:name="Colorful Grid Accent 2" w:semiHidden="0" w:uiPriority="73" w:unhideWhenUsed="0"/>
-    <w:lsdException w:name="Light Shading Accent 3" w:semiHidden="0" w:uiPriority="60" w:unhideWhenUsed="0"/>
-    <w:lsdException w:name="Light List Accent 3" w:semiHidden="0" w:uiPriority="61" w:unhideWhenUsed="0"/>
-    <w:lsdException w:name="Light Grid Accent 3" w:semiHidden="0" w:uiPriority="62" w:unhideWhenUsed="0"/>
-    <w:lsdException w:name="Medium Shading 1 Accent 3" w:semiHidden="0" w:uiPriority="63" w:unhideWhenUsed="0"/>
-    <w:lsdException w:name="Medium Shading 2 Accent 3" w:semiHidden="0" w:uiPriority="64" w:unhideWhenUsed="0"/>
-    <w:lsdException w:name="Medium List 1 Accent 3" w:semiHidden="0" w:uiPriority="65" w:unhideWhenUsed="0"/>
-    <w:lsdException w:name="Medium List 2 Accent 3" w:semiHidden="0" w:uiPriority="66" w:unhideWhenUsed="0"/>
-    <w:lsdException w:name="Medium Grid 1 Accent 3" w:semiHidden="0" w:uiPriority="67" w:unhideWhenUsed="0"/>
-    <w:lsdException w:name="Medium Grid 2 Accent 3" w:semiHidden="0" w:uiPriority="68" w:unhideWhenUsed="0"/>
-    <w:lsdException w:name="Medium Grid 3 Accent 3" w:semiHidden="0" w:uiPriority="69" w:unhideWhenUsed="0"/>
-    <w:lsdException w:name="Dark List Accent 3" w:semiHidden="0" w:uiPriority="70" w:unhideWhenUsed="0"/>
-    <w:lsdException w:name="Colorful Shading Accent 3" w:semiHidden="0" w:uiPriority="71" w:unhideWhenUsed="0"/>
-    <w:lsdException w:name="Colorful List Accent 3" w:semiHidden="0" w:uiPriority="72" w:unhideWhenUsed="0"/>
-    <w:lsdException w:name="Colorful Grid Accent 3" w:semiHidden="0" w:uiPriority="73" w:unhideWhenUsed="0"/>
-    <w:lsdException w:name="Light Shading Accent 4" w:semiHidden="0" w:uiPriority="60" w:unhideWhenUsed="0"/>
-    <w:lsdException w:name="Light List Accent 4" w:semiHidden="0" w:uiPriority="61" w:unhideWhenUsed="0"/>
-    <w:lsdException w:name="Light Grid Accent 4" w:semiHidden="0" w:uiPriority="62" w:unhideWhenUsed="0"/>
-    <w:lsdException w:name="Medium Shading 1 Accent 4" w:semiHidden="0" w:uiPriority="63" w:unhideWhenUsed="0"/>
-    <w:lsdException w:name="Medium Shading 2 Accent 4" w:semiHidden="0" w:uiPriority="64" w:unhideWhenUsed="0"/>
-    <w:lsdException w:name="Medium List 1 Accent 4" w:semiHidden="0" w:uiPriority="65" w:unhideWhenUsed="0"/>
-    <w:lsdException w:name="Medium List 2 Accent 4" w:semiHidden="0" w:uiPriority="66" w:unhideWhenUsed="0"/>
-    <w:lsdException w:name="Medium Grid 1 Accent 4" w:semiHidden="0" w:uiPriority="67" w:unhideWhenUsed="0"/>
-    <w:lsdException w:name="Medium Grid 2 Accent 4" w:semiHidden="0" w:uiPriority="68" w:unhideWhenUsed="0"/>
-    <w:lsdException w:name="Medium Grid 3 Accent 4" w:semiHidden="0" w:uiPriority="69" w:unhideWhenUsed="0"/>
-    <w:lsdException w:name="Dark List Accent 4" w:semiHidden="0" w:uiPriority="70" w:unhideWhenUsed="0"/>
-    <w:lsdException w:name="Colorful Shading Accent 4" w:semiHidden="0" w:uiPriority="71" w:unhideWhenUsed="0"/>
-    <w:lsdException w:name="Colorful List Accent 4" w:semiHidden="0" w:uiPriority="72" w:unhideWhenUsed="0"/>
-    <w:lsdException w:name="Colorful Grid Accent 4" w:semiHidden="0" w:uiPriority="73" w:unhideWhenUsed="0"/>
-    <w:lsdException w:name="Light Shading Accent 5" w:semiHidden="0" w:uiPriority="60" w:unhideWhenUsed="0"/>
-    <w:lsdException w:name="Light List Accent 5" w:semiHidden="0" w:uiPriority="61" w:unhideWhenUsed="0"/>
-    <w:lsdException w:name="Light Grid Accent 5" w:semiHidden="0" w:uiPriority="62" w:unhideWhenUsed="0"/>
-    <w:lsdException w:name="Medium Shading 1 Accent 5" w:semiHidden="0" w:uiPriority="63" w:unhideWhenUsed="0"/>
-    <w:lsdException w:name="Medium Shading 2 Accent 5" w:semiHidden="0" w:uiPriority="64" w:unhideWhenUsed="0"/>
-    <w:lsdException w:name="Medium List 1 Accent 5" w:semiHidden="0" w:uiPriority="65" w:unhideWhenUsed="0"/>
-    <w:lsdException w:name="Medium List 2 Accent 5" w:semiHidden="0" w:uiPriority="66" w:unhideWhenUsed="0"/>
-    <w:lsdException w:name="Medium Grid 1 Accent 5" w:semiHidden="0" w:uiPriority="67" w:unhideWhenUsed="0"/>
-    <w:lsdException w:name="Medium Grid 2 Accent 5" w:semiHidden="0" w:uiPriority="68" w:unhideWhenUsed="0"/>
-    <w:lsdException w:name="Medium Grid 3 Accent 5" w:semiHidden="0" w:uiPriority="69" w:unhideWhenUsed="0"/>
-    <w:lsdException w:name="Dark List Accent 5" w:semiHidden="0" w:uiPriority="70" w:unhideWhenUsed="0"/>
-    <w:lsdException w:name="Colorful Shading Accent 5" w:semiHidden="0" w:uiPriority="71" w:unhideWhenUsed="0"/>
-    <w:lsdException w:name="Colorful List Accent 5" w:semiHidden="0" w:uiPriority="72" w:unhideWhenUsed="0"/>
-    <w:lsdException w:name="Colorful Grid Accent 5" w:semiHidden="0" w:uiPriority="73" w:unhideWhenUsed="0"/>
-    <w:lsdException w:name="Light Shading Accent 6" w:semiHidden="0" w:uiPriority="60" w:unhideWhenUsed="0"/>
-    <w:lsdException w:name="Light List Accent 6" w:semiHidden="0" w:uiPriority="61" w:unhideWhenUsed="0"/>
-    <w:lsdException w:name="Light Grid Accent 6" w:semiHidden="0" w:uiPriority="62" w:unhideWhenUsed="0"/>
-    <w:lsdException w:name="Medium Shading 1 Accent 6" w:semiHidden="0" w:uiPriority="63" w:unhideWhenUsed="0"/>
-    <w:lsdException w:name="Medium Shading 2 Accent 6" w:semiHidden="0" w:uiPriority="64" w:unhideWhenUsed="0"/>
-    <w:lsdException w:name="Medium List 1 Accent 6" w:semiHidden="0" w:uiPriority="65" w:unhideWhenUsed="0"/>
-    <w:lsdException w:name="Medium List 2 Accent 6" w:semiHidden="0" w:uiPriority="66" w:unhideWhenUsed="0"/>
-    <w:lsdException w:name="Medium Grid 1 Accent 6" w:semiHidden="0" w:uiPriority="67" w:unhideWhenUsed="0"/>
-    <w:lsdException w:name="Medium Grid 2 Accent 6" w:semiHidden="0" w:uiPriority="68" w:unhideWhenUsed="0"/>
-    <w:lsdException w:name="Medium Grid 3 Accent 6" w:semiHidden="0" w:uiPriority="69" w:unhideWhenUsed="0"/>
-    <w:lsdException w:name="Dark List Accent 6" w:semiHidden="0" w:uiPriority="70" w:unhideWhenUsed="0"/>
-    <w:lsdException w:name="Colorful Shading Accent 6" w:semiHidden="0" w:uiPriority="71" w:unhideWhenUsed="0"/>
-    <w:lsdException w:name="Colorful List Accent 6" w:semiHidden="0" w:uiPriority="72" w:unhideWhenUsed="0"/>
-    <w:lsdException w:name="Colorful Grid Accent 6" w:semiHidden="0" w:uiPriority="73" w:unhideWhenUsed="0"/>
-    <w:lsdException w:name="Subtle Emphasis" w:semiHidden="0" w:uiPriority="19" w:unhideWhenUsed="0" w:qFormat="1"/>
-    <w:lsdException w:name="Intense Emphasis" w:semiHidden="0" w:uiPriority="21" w:unhideWhenUsed="0" w:qFormat="1"/>
-    <w:lsdException w:name="Subtle Reference" w:semiHidden="0" w:uiPriority="31" w:unhideWhenUsed="0" w:qFormat="1"/>
-    <w:lsdException w:name="Intense Reference" w:semiHidden="0" w:uiPriority="32" w:unhideWhenUsed="0" w:qFormat="1"/>
-    <w:lsdException w:name="Book Title" w:semiHidden="0" w:uiPriority="33" w:unhideWhenUsed="0" w:qFormat="1"/>
-    <w:lsdException w:name="Bibliography" w:uiPriority="37"/>
-    <w:lsdException w:name="TOC Heading" w:uiPriority="39" w:qFormat="1"/>
-  </w:latentStyles>
-  <w:style w:type="paragraph" w:default="1" w:styleId="Normal">
-    <w:name w:val="Normal"/>
-    <w:qFormat/>
-    <w:rsid w:val="00A0776B"/>
-    <w:rPr>
-      <w:rFonts w:ascii="Times New Roman" w:hAnsi="Times New Roman" w:cs="Times New Roman"/>
-      <w:color w:val="000000"/>
-      <w:lang w:eastAsia="en-US"/>
-    </w:rPr>
-  </w:style>
-  <w:style w:type="character" w:default="1" w:styleId="DefaultParagraphFont">
-    <w:name w:val="Default Paragraph Font"/>
-    <w:uiPriority w:val="1"/>
-    <w:semiHidden/>
-    <w:unhideWhenUsed/>
-  </w:style>
-  <w:style w:type="table" w:default="1" w:styleId="TableNormal">
-    <w:name w:val="Normal Table"/>
-    <w:uiPriority w:val="99"/>
-    <w:semiHidden/>
-    <w:unhideWhenUsed/>
-    <w:tblPr>
-      <w:tblInd w:w="0" w:type="dxa"/>
-      <w:tblCellMar>
-        <w:top w:w="0" w:type="dxa"/>
-        <w:left w:w="108" w:type="dxa"/>
-        <w:bottom w:w="0" w:type="dxa"/>
-        <w:right w:w="108" w:type="dxa"/>
-      </w:tblCellMar>
-    </w:tblPr>
-  </w:style>
-  <w:style w:type="numbering" w:default="1" w:styleId="NoList">
-    <w:name w:val="No List"/>
-    <w:uiPriority w:val="99"/>
-    <w:semiHidden/>
-    <w:unhideWhenUsed/>
-  </w:style>
-  <w:style w:type="paragraph" w:styleId="NormalWeb">
-    <w:name w:val="Normal (Web)"/>
-    <w:basedOn w:val="Normal"/>
-    <w:uiPriority w:val="99"/>
-    <w:unhideWhenUsed/>
-    <w:rsid w:val="00661F03"/>
-    <w:pPr>
-      <w:spacing w:before="100" w:beforeAutospacing="1" w:after="100" w:afterAutospacing="1"/>
-    </w:pPr>
-  </w:style>
-  <w:style w:type="paragraph" w:styleId="Header">
-    <w:name w:val="header"/>
-    <w:basedOn w:val="Normal"/>
-    <w:link w:val="HeaderChar"/>
-    <w:uiPriority w:val="99"/>
-    <w:unhideWhenUsed/>
-    <w:rsid w:val="00661F03"/>
-    <w:pPr>
-      <w:tabs>
-        <w:tab w:val="center" w:pos="4680"/>
-        <w:tab w:val="right" w:pos="9360"/>
-      </w:tabs>
-    </w:pPr>
-  </w:style>
-  <w:style w:type="character" w:customStyle="1" w:styleId="HeaderChar">
-    <w:name w:val="Header Char"/>
-    <w:basedOn w:val="DefaultParagraphFont"/>
-    <w:link w:val="Header"/>
-    <w:uiPriority w:val="99"/>
-    <w:rsid w:val="00661F03"/>
-  </w:style>
-  <w:style w:type="paragraph" w:styleId="Footer">
-    <w:name w:val="footer"/>
-    <w:basedOn w:val="Normal"/>
-    <w:link w:val="FooterChar"/>
-    <w:uiPriority w:val="99"/>
-    <w:unhideWhenUsed/>
-    <w:rsid w:val="00661F03"/>
-    <w:pPr>
-      <w:tabs>
-        <w:tab w:val="center" w:pos="4680"/>
-        <w:tab w:val="right" w:pos="9360"/>
-      </w:tabs>
-    </w:pPr>
-  </w:style>
-  <w:style w:type="character" w:customStyle="1" w:styleId="FooterChar">
-    <w:name w:val="Footer Char"/>
-    <w:basedOn w:val="DefaultParagraphFont"/>
-    <w:link w:val="Footer"/>
-    <w:uiPriority w:val="99"/>
-    <w:rsid w:val="00661F03"/>
-  </w:style>
-  <w:style w:type="paragraph" w:customStyle="1" w:styleId="p1">
-    <w:name w:val="p1"/>
-    <w:basedOn w:val="Normal"/>
-    <w:rsid w:val="00276AB9"/>
-    <w:pPr>
-      <w:spacing w:after="180" w:line="465" w:lineRule="atLeast"/>
-    </w:pPr>
-    <w:rPr>
-      <w:rFonts w:ascii="Times" w:hAnsi="Times"/>
-      <w:color w:val="0433FF"/>
-      <w:sz w:val="41"/>
-      <w:szCs w:val="41"/>
-    </w:rPr>
-  </w:style>
-  <w:style w:type="paragraph" w:customStyle="1" w:styleId="p2">
-    <w:name w:val="p2"/>
-    <w:basedOn w:val="Normal"/>
-    <w:rsid w:val="00276AB9"/>
-    <w:pPr>
-      <w:spacing w:after="180" w:line="270" w:lineRule="atLeast"/>
-    </w:pPr>
-    <w:rPr>
-      <w:rFonts w:ascii="Times" w:hAnsi="Times"/>
-      <w:sz w:val="18"/>
-      <w:szCs w:val="18"/>
-    </w:rPr>
-  </w:style>
-  <w:style w:type="paragraph" w:customStyle="1" w:styleId="p3">
-    <w:name w:val="p3"/>
-    <w:basedOn w:val="Normal"/>
-    <w:rsid w:val="00276AB9"/>
-    <w:pPr>
-      <w:spacing w:after="180" w:line="270" w:lineRule="atLeast"/>
-    </w:pPr>
-  </w:style>
-  <w:style w:type="character" w:customStyle="1" w:styleId="s1">
-    <w:name w:val="s1"/>
-    <w:basedOn w:val="DefaultParagraphFont"/>
-    <w:rsid w:val="00276AB9"/>
-  </w:style>
-  <w:style w:type="character" w:customStyle="1" w:styleId="apple-converted-space">
-    <w:name w:val="apple-converted-space"/>
-    <w:basedOn w:val="DefaultParagraphFont"/>
-    <w:rsid w:val="00276AB9"/>
-  </w:style>
-  <w:style w:type="paragraph" w:styleId="ListParagraph">
-    <w:name w:val="List Paragraph"/>
-    <w:basedOn w:val="Normal"/>
-    <w:uiPriority w:val="34"/>
-    <w:qFormat/>
-    <w:rsid w:val="00A0776B"/>
-    <w:pPr>
-      <w:ind w:left="720"/>
-      <w:contextualSpacing/>
-    </w:pPr>
-    <w:rPr>
-      <w:rFonts w:ascii="Times" w:eastAsiaTheme="minorHAnsi" w:hAnsi="Times" w:cstheme="minorBidi"/>
-      <w:color w:val="auto"/>
-      <w:sz w:val="20"/>
-      <w:szCs w:val="20"/>
-    </w:rPr>
-  </w:style>
-  <w:style w:type="table" w:styleId="TableGrid">
-    <w:name w:val="Table Grid"/>
-    <w:basedOn w:val="TableNormal"/>
-    <w:uiPriority w:val="39"/>
-    <w:rsid w:val="001B5DBC"/>
-    <w:tblPr>
-      <w:tblInd w:w="0" w:type="dxa"/>
-      <w:tblBorders>
-        <w:top w:val="single" w:sz="4" w:space="0" w:color="auto"/>
-        <w:left w:val="single" w:sz="4" w:space="0" w:color="auto"/>
-        <w:bottom w:val="single" w:sz="4" w:space="0" w:color="auto"/>
-        <w:right w:val="single" w:sz="4" w:space="0" w:color="auto"/>
-        <w:insideH w:val="single" w:sz="4" w:space="0" w:color="auto"/>
-        <w:insideV w:val="single" w:sz="4" w:space="0" w:color="auto"/>
-      </w:tblBorders>
-      <w:tblCellMar>
-        <w:top w:w="0" w:type="dxa"/>
-        <w:left w:w="108" w:type="dxa"/>
-        <w:bottom w:w="0" w:type="dxa"/>
-        <w:right w:w="108" w:type="dxa"/>
-      </w:tblCellMar>
     </w:tblPr>
   </w:style>
 </w:styles>
@@ -3177,7 +2843,7 @@
   <a:extraClrSchemeLst/>
   <a:extLst>
     <a:ext uri="{05A4C25C-085E-4340-85A3-A5531E510DB2}">
-      <thm15:themeFamily xmlns:thm15="http://schemas.microsoft.com/office/thememl/2012/main" xmlns="" name="Office Theme" id="{62F939B6-93AF-4DB8-9C6B-D6C7DFDC589F}" vid="{4A3C46E8-61CC-4603-A589-7422A47A8E4A}"/>
+      <thm15:themeFamily xmlns:thm15="http://schemas.microsoft.com/office/thememl/2012/main" name="Office Theme" id="{62F939B6-93AF-4DB8-9C6B-D6C7DFDC589F}" vid="{4A3C46E8-61CC-4603-A589-7422A47A8E4A}"/>
     </a:ext>
   </a:extLst>
 </a:theme>
@@ -3188,7 +2854,7 @@
 </file>
 
 <file path=customXml/itemProps1.xml><?xml version="1.0" encoding="utf-8"?>
-<ds:datastoreItem xmlns:ds="http://schemas.openxmlformats.org/officeDocument/2006/customXml" ds:itemID="{547558EF-11D5-614C-9EF8-1D14C157E02A}">
+<ds:datastoreItem xmlns:ds="http://schemas.openxmlformats.org/officeDocument/2006/customXml" ds:itemID="{B6C9BF03-FA21-40F9-A330-0BF164422AEB}">
   <ds:schemaRefs>
     <ds:schemaRef ds:uri="http://schemas.openxmlformats.org/officeDocument/2006/bibliography"/>
   </ds:schemaRefs>

</xml_diff>